<commit_message>
update chuong 7 bao cao
</commit_message>
<xml_diff>
--- a/docs/BaoCao_CNPM.docx
+++ b/docs/BaoCao_CNPM.docx
@@ -1,6 +1,6 @@
 
 <file path=word/document.xml><?xml version="1.0" encoding="utf-8"?>
-<w:document xmlns:wpc="http://schemas.microsoft.com/office/word/2010/wordprocessingCanvas" xmlns:cx="http://schemas.microsoft.com/office/drawing/2014/chartex" xmlns:mc="http://schemas.openxmlformats.org/markup-compatibility/2006" xmlns:o="urn:schemas-microsoft-com:office:office" xmlns:r="http://schemas.openxmlformats.org/officeDocument/2006/relationships" xmlns:m="http://schemas.openxmlformats.org/officeDocument/2006/math" xmlns:v="urn:schemas-microsoft-com:vml" xmlns:wp14="http://schemas.microsoft.com/office/word/2010/wordprocessingDrawing" xmlns:wp="http://schemas.openxmlformats.org/drawingml/2006/wordprocessingDrawing" xmlns:w10="urn:schemas-microsoft-com:office:word" xmlns:w="http://schemas.openxmlformats.org/wordprocessingml/2006/main" xmlns:w14="http://schemas.microsoft.com/office/word/2010/wordml" xmlns:w15="http://schemas.microsoft.com/office/word/2012/wordml" xmlns:w16se="http://schemas.microsoft.com/office/word/2015/wordml/symex" xmlns:wpg="http://schemas.microsoft.com/office/word/2010/wordprocessingGroup" xmlns:wpi="http://schemas.microsoft.com/office/word/2010/wordprocessingInk" xmlns:wne="http://schemas.microsoft.com/office/word/2006/wordml" xmlns:wps="http://schemas.microsoft.com/office/word/2010/wordprocessingShape" mc:Ignorable="w14 w15 w16se wp14">
+<w:document xmlns:wpc="http://schemas.microsoft.com/office/word/2010/wordprocessingCanvas" xmlns:cx="http://schemas.microsoft.com/office/drawing/2014/chartex" xmlns:cx1="http://schemas.microsoft.com/office/drawing/2015/9/8/chartex" xmlns:mc="http://schemas.openxmlformats.org/markup-compatibility/2006" xmlns:o="urn:schemas-microsoft-com:office:office" xmlns:r="http://schemas.openxmlformats.org/officeDocument/2006/relationships" xmlns:m="http://schemas.openxmlformats.org/officeDocument/2006/math" xmlns:v="urn:schemas-microsoft-com:vml" xmlns:wp14="http://schemas.microsoft.com/office/word/2010/wordprocessingDrawing" xmlns:wp="http://schemas.openxmlformats.org/drawingml/2006/wordprocessingDrawing" xmlns:w10="urn:schemas-microsoft-com:office:word" xmlns:w="http://schemas.openxmlformats.org/wordprocessingml/2006/main" xmlns:w14="http://schemas.microsoft.com/office/word/2010/wordml" xmlns:w15="http://schemas.microsoft.com/office/word/2012/wordml" xmlns:w16se="http://schemas.microsoft.com/office/word/2015/wordml/symex" xmlns:wpg="http://schemas.microsoft.com/office/word/2010/wordprocessingGroup" xmlns:wpi="http://schemas.microsoft.com/office/word/2010/wordprocessingInk" xmlns:wne="http://schemas.microsoft.com/office/word/2006/wordml" xmlns:wps="http://schemas.microsoft.com/office/word/2010/wordprocessingShape" mc:Ignorable="w14 w15 w16se wp14">
   <w:body>
     <w:p>
       <w:pPr>
@@ -59,6 +59,7 @@
       <w:r>
         <w:rPr>
           <w:noProof/>
+          <w:lang w:val="en-AU" w:eastAsia="en-AU"/>
         </w:rPr>
         <mc:AlternateContent>
           <mc:Choice Requires="wps">
@@ -181,6 +182,7 @@
       <w:r>
         <w:rPr>
           <w:noProof/>
+          <w:lang w:val="en-AU" w:eastAsia="en-AU"/>
         </w:rPr>
         <w:drawing>
           <wp:anchor distT="0" distB="0" distL="0" distR="0" simplePos="0" relativeHeight="251659264" behindDoc="0" locked="0" layoutInCell="1" allowOverlap="1" wp14:anchorId="7A8E07B2" wp14:editId="35CA29DB">
@@ -9779,7 +9781,6 @@
         </w:rPr>
       </w:pPr>
       <w:bookmarkStart w:id="1" w:name="_Toc203819333"/>
-      <w:proofErr w:type="gramStart"/>
       <w:r>
         <w:rPr>
           <w:szCs w:val="28"/>
@@ -9797,14 +9798,7 @@
         <w:rPr>
           <w:szCs w:val="26"/>
         </w:rPr>
-        <w:t>Giới</w:t>
-      </w:r>
-      <w:proofErr w:type="gramEnd"/>
-      <w:r>
-        <w:rPr>
-          <w:szCs w:val="26"/>
-        </w:rPr>
-        <w:t xml:space="preserve"> </w:t>
+        <w:t xml:space="preserve">Giới </w:t>
       </w:r>
       <w:r>
         <w:rPr>
@@ -10202,16 +10196,7 @@
           <w:sz w:val="26"/>
           <w:szCs w:val="26"/>
         </w:rPr>
-        <w:t>Cho phép người dùng đăng ký, đ</w:t>
-      </w:r>
-      <w:bookmarkStart w:id="4" w:name="_GoBack"/>
-      <w:bookmarkEnd w:id="4"/>
-      <w:r>
-        <w:rPr>
-          <w:sz w:val="26"/>
-          <w:szCs w:val="26"/>
-        </w:rPr>
-        <w:t>ăng nhập và quản lý thông tin cá nhân.</w:t>
+        <w:t>Cho phép người dùng đăng ký, đăng nhập và quản lý thông tin cá nhân.</w:t>
       </w:r>
     </w:p>
     <w:p>
@@ -10374,7 +10359,7 @@
       <w:r>
         <w:br w:type="page"/>
       </w:r>
-      <w:bookmarkStart w:id="5" w:name="_Toc203819336"/>
+      <w:bookmarkStart w:id="4" w:name="_Toc203819336"/>
       <w:r>
         <w:lastRenderedPageBreak/>
         <w:t xml:space="preserve">CHƯƠNG 2: </w:t>
@@ -10382,7 +10367,7 @@
       <w:r>
         <w:t>PHÂN TÍCH YÊU CẦU</w:t>
       </w:r>
-      <w:bookmarkEnd w:id="5"/>
+      <w:bookmarkEnd w:id="4"/>
     </w:p>
     <w:p>
       <w:pPr>
@@ -10390,11 +10375,11 @@
         <w:spacing w:before="0" w:after="0"/>
         <w:ind w:left="578" w:hanging="578"/>
       </w:pPr>
-      <w:bookmarkStart w:id="6" w:name="_Toc203819337"/>
+      <w:bookmarkStart w:id="5" w:name="_Toc203819337"/>
       <w:r>
         <w:t>Các chức năng chỉnh của hệ thống</w:t>
       </w:r>
-      <w:bookmarkEnd w:id="6"/>
+      <w:bookmarkEnd w:id="5"/>
     </w:p>
     <w:p>
       <w:pPr>
@@ -10409,14 +10394,14 @@
           <w:szCs w:val="26"/>
         </w:rPr>
       </w:pPr>
-      <w:bookmarkStart w:id="7" w:name="_Toc203819338"/>
+      <w:bookmarkStart w:id="6" w:name="_Toc203819338"/>
       <w:r>
         <w:rPr>
           <w:szCs w:val="26"/>
         </w:rPr>
         <w:t>Đăng nhập và đăng ký người dùng</w:t>
       </w:r>
-      <w:bookmarkEnd w:id="7"/>
+      <w:bookmarkEnd w:id="6"/>
     </w:p>
     <w:p>
       <w:pPr>
@@ -10464,11 +10449,11 @@
         <w:pStyle w:val="Heading3"/>
         <w:spacing w:before="0" w:after="0"/>
       </w:pPr>
-      <w:bookmarkStart w:id="8" w:name="_Toc203819339"/>
+      <w:bookmarkStart w:id="7" w:name="_Toc203819339"/>
       <w:r>
         <w:t>Tìm kiếm</w:t>
       </w:r>
-      <w:bookmarkEnd w:id="8"/>
+      <w:bookmarkEnd w:id="7"/>
     </w:p>
     <w:p>
       <w:pPr>
@@ -10493,11 +10478,11 @@
         <w:pStyle w:val="Heading3"/>
         <w:spacing w:before="0" w:after="0"/>
       </w:pPr>
-      <w:bookmarkStart w:id="9" w:name="_Toc203819340"/>
+      <w:bookmarkStart w:id="8" w:name="_Toc203819340"/>
       <w:r>
         <w:t>Quản lý Playlist</w:t>
       </w:r>
-      <w:bookmarkEnd w:id="9"/>
+      <w:bookmarkEnd w:id="8"/>
     </w:p>
     <w:p>
       <w:pPr>
@@ -10528,11 +10513,11 @@
         <w:pStyle w:val="Heading3"/>
         <w:spacing w:before="0" w:after="0"/>
       </w:pPr>
-      <w:bookmarkStart w:id="10" w:name="_Toc203819341"/>
+      <w:bookmarkStart w:id="9" w:name="_Toc203819341"/>
       <w:r>
         <w:t>Theo dõi nghệ sĩ</w:t>
       </w:r>
-      <w:bookmarkEnd w:id="10"/>
+      <w:bookmarkEnd w:id="9"/>
     </w:p>
     <w:p>
       <w:pPr>
@@ -10580,11 +10565,11 @@
         <w:pStyle w:val="Heading3"/>
         <w:spacing w:before="0" w:after="0"/>
       </w:pPr>
-      <w:bookmarkStart w:id="11" w:name="_Toc203819342"/>
+      <w:bookmarkStart w:id="10" w:name="_Toc203819342"/>
       <w:r>
         <w:t>Yêu thích bài hát</w:t>
       </w:r>
-      <w:bookmarkEnd w:id="11"/>
+      <w:bookmarkEnd w:id="10"/>
     </w:p>
     <w:p>
       <w:pPr>
@@ -10611,11 +10596,11 @@
         <w:pStyle w:val="Heading3"/>
         <w:spacing w:before="0" w:after="0"/>
       </w:pPr>
-      <w:bookmarkStart w:id="12" w:name="_Toc203819343"/>
+      <w:bookmarkStart w:id="11" w:name="_Toc203819343"/>
       <w:r>
         <w:t>Nghe nhạc trực tuyến</w:t>
       </w:r>
-      <w:bookmarkEnd w:id="12"/>
+      <w:bookmarkEnd w:id="11"/>
     </w:p>
     <w:p>
       <w:pPr>
@@ -10664,7 +10649,7 @@
           <w:szCs w:val="28"/>
         </w:rPr>
       </w:pPr>
-      <w:bookmarkStart w:id="13" w:name="_Toc203819344"/>
+      <w:bookmarkStart w:id="12" w:name="_Toc203819344"/>
       <w:r>
         <w:rPr>
           <w:szCs w:val="28"/>
@@ -10683,7 +10668,7 @@
         </w:rPr>
         <w:t>chức năng của hệ thống</w:t>
       </w:r>
-      <w:bookmarkEnd w:id="13"/>
+      <w:bookmarkEnd w:id="12"/>
     </w:p>
     <w:p>
       <w:pPr>
@@ -10698,14 +10683,14 @@
           <w:szCs w:val="26"/>
         </w:rPr>
       </w:pPr>
-      <w:bookmarkStart w:id="14" w:name="_Toc203819345"/>
+      <w:bookmarkStart w:id="13" w:name="_Toc203819345"/>
       <w:r>
         <w:rPr>
           <w:szCs w:val="26"/>
         </w:rPr>
         <w:t>Giao diện thân thiện</w:t>
       </w:r>
-      <w:bookmarkEnd w:id="14"/>
+      <w:bookmarkEnd w:id="13"/>
     </w:p>
     <w:p>
       <w:pPr>
@@ -10751,14 +10736,14 @@
           <w:szCs w:val="26"/>
         </w:rPr>
       </w:pPr>
-      <w:bookmarkStart w:id="15" w:name="_Toc203819346"/>
+      <w:bookmarkStart w:id="14" w:name="_Toc203819346"/>
       <w:r>
         <w:rPr>
           <w:szCs w:val="26"/>
         </w:rPr>
         <w:t>Hiệu suất</w:t>
       </w:r>
-      <w:bookmarkEnd w:id="15"/>
+      <w:bookmarkEnd w:id="14"/>
     </w:p>
     <w:p>
       <w:pPr>
@@ -10798,17 +10783,8 @@
           <w:sz w:val="26"/>
           <w:szCs w:val="26"/>
         </w:rPr>
-        <w:t xml:space="preserve">, đăng </w:t>
-      </w:r>
-      <w:proofErr w:type="gramStart"/>
-      <w:r>
-        <w:rPr>
-          <w:sz w:val="26"/>
-          <w:szCs w:val="26"/>
-        </w:rPr>
-        <w:t>ký,…</w:t>
-      </w:r>
-      <w:proofErr w:type="gramEnd"/>
+        <w:t>, đăng ký,…</w:t>
+      </w:r>
       <w:r>
         <w:rPr>
           <w:sz w:val="26"/>
@@ -10822,11 +10798,11 @@
         <w:pStyle w:val="Heading3"/>
         <w:spacing w:before="0" w:after="0"/>
       </w:pPr>
-      <w:bookmarkStart w:id="16" w:name="_Toc203819347"/>
+      <w:bookmarkStart w:id="15" w:name="_Toc203819347"/>
       <w:r>
         <w:t>Bảo mật</w:t>
       </w:r>
-      <w:bookmarkEnd w:id="16"/>
+      <w:bookmarkEnd w:id="15"/>
     </w:p>
     <w:p>
       <w:pPr>
@@ -10916,12 +10892,12 @@
       <w:pPr>
         <w:pStyle w:val="Heading1"/>
       </w:pPr>
-      <w:bookmarkStart w:id="17" w:name="_Toc203819348"/>
+      <w:bookmarkStart w:id="16" w:name="_Toc203819348"/>
       <w:r>
         <w:lastRenderedPageBreak/>
         <w:t>THIẾT KẾ HỆ THỐNG</w:t>
       </w:r>
-      <w:bookmarkEnd w:id="17"/>
+      <w:bookmarkEnd w:id="16"/>
     </w:p>
     <w:p>
       <w:pPr>
@@ -10936,7 +10912,7 @@
           <w:szCs w:val="26"/>
         </w:rPr>
       </w:pPr>
-      <w:bookmarkStart w:id="18" w:name="_Toc203819349"/>
+      <w:bookmarkStart w:id="17" w:name="_Toc203819349"/>
       <w:r>
         <w:rPr>
           <w:szCs w:val="28"/>
@@ -10949,7 +10925,7 @@
         </w:rPr>
         <w:t>Kiến trúc tổng thể</w:t>
       </w:r>
-      <w:bookmarkEnd w:id="18"/>
+      <w:bookmarkEnd w:id="17"/>
     </w:p>
     <w:p>
       <w:pPr>
@@ -10964,14 +10940,14 @@
           <w:szCs w:val="26"/>
         </w:rPr>
       </w:pPr>
-      <w:bookmarkStart w:id="19" w:name="_Toc203819350"/>
+      <w:bookmarkStart w:id="18" w:name="_Toc203819350"/>
       <w:r>
         <w:rPr>
           <w:szCs w:val="26"/>
         </w:rPr>
         <w:t>Kiến trúc Client-Server</w:t>
       </w:r>
-      <w:bookmarkEnd w:id="19"/>
+      <w:bookmarkEnd w:id="18"/>
     </w:p>
     <w:p>
       <w:pPr>
@@ -11000,6 +10976,7 @@
       <w:r>
         <w:rPr>
           <w:noProof/>
+          <w:lang w:val="en-AU" w:eastAsia="en-AU"/>
         </w:rPr>
         <w:drawing>
           <wp:inline distT="0" distB="0" distL="0" distR="0" wp14:anchorId="59529EDA" wp14:editId="51A4F214">
@@ -11048,7 +11025,7 @@
           <w:szCs w:val="24"/>
         </w:rPr>
       </w:pPr>
-      <w:bookmarkStart w:id="20" w:name="_Toc203819384"/>
+      <w:bookmarkStart w:id="19" w:name="_Toc203819384"/>
       <w:r>
         <w:rPr>
           <w:color w:val="auto"/>
@@ -11155,7 +11132,7 @@
         </w:rPr>
         <w:t xml:space="preserve"> Kiến trúc hệ thống website nghe nhạc Melodify</w:t>
       </w:r>
-      <w:bookmarkEnd w:id="20"/>
+      <w:bookmarkEnd w:id="19"/>
     </w:p>
     <w:p>
       <w:pPr>
@@ -11323,23 +11300,7 @@
           <w:sz w:val="26"/>
           <w:szCs w:val="26"/>
         </w:rPr>
-        <w:t xml:space="preserve">sĩ, </w:t>
-      </w:r>
-      <w:proofErr w:type="gramStart"/>
-      <w:r>
-        <w:rPr>
-          <w:sz w:val="26"/>
-          <w:szCs w:val="26"/>
-        </w:rPr>
-        <w:t>playlist,…</w:t>
-      </w:r>
-      <w:proofErr w:type="gramEnd"/>
-      <w:r>
-        <w:rPr>
-          <w:sz w:val="26"/>
-          <w:szCs w:val="26"/>
-        </w:rPr>
-        <w:t xml:space="preserve"> </w:t>
+        <w:t xml:space="preserve">sĩ, playlist,… </w:t>
       </w:r>
       <w:r>
         <w:rPr>
@@ -11461,7 +11422,7 @@
           <w:szCs w:val="26"/>
         </w:rPr>
       </w:pPr>
-      <w:bookmarkStart w:id="21" w:name="_Toc203819351"/>
+      <w:bookmarkStart w:id="20" w:name="_Toc203819351"/>
       <w:r>
         <w:rPr>
           <w:szCs w:val="26"/>
@@ -11475,7 +11436,7 @@
         </w:rPr>
         <w:t>MVC</w:t>
       </w:r>
-      <w:bookmarkEnd w:id="21"/>
+      <w:bookmarkEnd w:id="20"/>
     </w:p>
     <w:p>
       <w:pPr>
@@ -11518,6 +11479,7 @@
       <w:r>
         <w:rPr>
           <w:noProof/>
+          <w:lang w:val="en-AU" w:eastAsia="en-AU"/>
         </w:rPr>
         <w:drawing>
           <wp:inline distT="0" distB="0" distL="0" distR="0" wp14:anchorId="3FE7BDC9" wp14:editId="38689DAA">
@@ -11566,7 +11528,7 @@
           <w:szCs w:val="24"/>
         </w:rPr>
       </w:pPr>
-      <w:bookmarkStart w:id="22" w:name="_Toc203819385"/>
+      <w:bookmarkStart w:id="21" w:name="_Toc203819385"/>
       <w:r>
         <w:rPr>
           <w:color w:val="auto"/>
@@ -11673,7 +11635,7 @@
         </w:rPr>
         <w:t xml:space="preserve"> Các thành phần của mô hình MVC</w:t>
       </w:r>
-      <w:bookmarkEnd w:id="22"/>
+      <w:bookmarkEnd w:id="21"/>
     </w:p>
     <w:p>
       <w:pPr>
@@ -11704,23 +11666,7 @@
           <w:sz w:val="26"/>
           <w:szCs w:val="26"/>
         </w:rPr>
-        <w:t>sở dữ liệu (mysql, mssql</w:t>
-      </w:r>
-      <w:proofErr w:type="gramStart"/>
-      <w:r>
-        <w:rPr>
-          <w:sz w:val="26"/>
-          <w:szCs w:val="26"/>
-        </w:rPr>
-        <w:t>… )</w:t>
-      </w:r>
-      <w:proofErr w:type="gramEnd"/>
-      <w:r>
-        <w:rPr>
-          <w:sz w:val="26"/>
-          <w:szCs w:val="26"/>
-        </w:rPr>
-        <w:t>. Nó sẽ bao gồm các class</w:t>
+        <w:t>sở dữ liệu (mysql, mssql… ). Nó sẽ bao gồm các class</w:t>
       </w:r>
       <w:r>
         <w:rPr>
@@ -11882,7 +11828,7 @@
         </w:rPr>
         <w:br w:type="page"/>
       </w:r>
-      <w:bookmarkStart w:id="23" w:name="_Toc203819352"/>
+      <w:bookmarkStart w:id="22" w:name="_Toc203819352"/>
       <w:r>
         <w:rPr>
           <w:szCs w:val="28"/>
@@ -11890,7 +11836,7 @@
         <w:lastRenderedPageBreak/>
         <w:t>Thiết kế cơ sở dữ liệu</w:t>
       </w:r>
-      <w:bookmarkEnd w:id="23"/>
+      <w:bookmarkEnd w:id="22"/>
     </w:p>
     <w:p>
       <w:pPr>
@@ -11905,14 +11851,14 @@
           <w:szCs w:val="26"/>
         </w:rPr>
       </w:pPr>
-      <w:bookmarkStart w:id="24" w:name="_Toc203819353"/>
+      <w:bookmarkStart w:id="23" w:name="_Toc203819353"/>
       <w:r>
         <w:rPr>
           <w:szCs w:val="26"/>
         </w:rPr>
         <w:t>Sơ đồ quan hệ dữ liệu</w:t>
       </w:r>
-      <w:bookmarkEnd w:id="24"/>
+      <w:bookmarkEnd w:id="23"/>
     </w:p>
     <w:p>
       <w:pPr>
@@ -12174,6 +12120,7 @@
       <w:r>
         <w:rPr>
           <w:noProof/>
+          <w:lang w:val="en-AU" w:eastAsia="en-AU"/>
         </w:rPr>
         <w:drawing>
           <wp:inline distT="0" distB="0" distL="0" distR="0" wp14:anchorId="20754DD7" wp14:editId="4F37E4BB">
@@ -12230,7 +12177,7 @@
           <w:szCs w:val="24"/>
         </w:rPr>
       </w:pPr>
-      <w:bookmarkStart w:id="25" w:name="_Toc203819386"/>
+      <w:bookmarkStart w:id="24" w:name="_Toc203819386"/>
       <w:r>
         <w:rPr>
           <w:color w:val="auto"/>
@@ -12345,7 +12292,7 @@
         </w:rPr>
         <w:t>Database diagram</w:t>
       </w:r>
-      <w:bookmarkEnd w:id="25"/>
+      <w:bookmarkEnd w:id="24"/>
     </w:p>
     <w:p>
       <w:pPr>
@@ -12359,14 +12306,14 @@
           <w:szCs w:val="28"/>
         </w:rPr>
       </w:pPr>
-      <w:bookmarkStart w:id="26" w:name="_Toc203819354"/>
+      <w:bookmarkStart w:id="25" w:name="_Toc203819354"/>
       <w:r>
         <w:rPr>
           <w:szCs w:val="28"/>
         </w:rPr>
         <w:t>3.3 Thiết kế API</w:t>
       </w:r>
-      <w:bookmarkEnd w:id="26"/>
+      <w:bookmarkEnd w:id="25"/>
     </w:p>
     <w:p>
       <w:pPr>
@@ -12406,7 +12353,7 @@
           <w:szCs w:val="26"/>
         </w:rPr>
       </w:pPr>
-      <w:bookmarkStart w:id="27" w:name="_Toc203819355"/>
+      <w:bookmarkStart w:id="26" w:name="_Toc203819355"/>
       <w:r>
         <w:rPr>
           <w:szCs w:val="26"/>
@@ -12425,7 +12372,7 @@
         </w:rPr>
         <w:t>point Auth</w:t>
       </w:r>
-      <w:bookmarkEnd w:id="27"/>
+      <w:bookmarkEnd w:id="26"/>
     </w:p>
     <w:p>
       <w:pPr>
@@ -12474,6 +12421,7 @@
       <w:r>
         <w:rPr>
           <w:noProof/>
+          <w:lang w:val="en-AU" w:eastAsia="en-AU"/>
         </w:rPr>
         <w:lastRenderedPageBreak/>
         <w:drawing>
@@ -12523,7 +12471,7 @@
           <w:szCs w:val="24"/>
         </w:rPr>
       </w:pPr>
-      <w:bookmarkStart w:id="28" w:name="_Toc203819387"/>
+      <w:bookmarkStart w:id="27" w:name="_Toc203819387"/>
       <w:r>
         <w:rPr>
           <w:color w:val="000000" w:themeColor="text1"/>
@@ -12630,7 +12578,7 @@
         </w:rPr>
         <w:t xml:space="preserve"> Các endpoint xác thực (Auth)</w:t>
       </w:r>
-      <w:bookmarkEnd w:id="28"/>
+      <w:bookmarkEnd w:id="27"/>
     </w:p>
     <w:p>
       <w:pPr>
@@ -12967,7 +12915,7 @@
           <w:szCs w:val="26"/>
         </w:rPr>
       </w:pPr>
-      <w:bookmarkStart w:id="29" w:name="_Toc203819356"/>
+      <w:bookmarkStart w:id="28" w:name="_Toc203819356"/>
       <w:r>
         <w:rPr>
           <w:szCs w:val="26"/>
@@ -12986,7 +12934,7 @@
         </w:rPr>
         <w:t>point Artists</w:t>
       </w:r>
-      <w:bookmarkEnd w:id="29"/>
+      <w:bookmarkEnd w:id="28"/>
     </w:p>
     <w:p>
       <w:pPr>
@@ -13042,6 +12990,7 @@
       <w:r>
         <w:rPr>
           <w:noProof/>
+          <w:lang w:val="en-AU" w:eastAsia="en-AU"/>
         </w:rPr>
         <w:drawing>
           <wp:inline distT="0" distB="0" distL="0" distR="0" wp14:anchorId="7640BAEA" wp14:editId="2C4F8E15">
@@ -13090,7 +13039,7 @@
           <w:szCs w:val="24"/>
         </w:rPr>
       </w:pPr>
-      <w:bookmarkStart w:id="30" w:name="_Toc203819388"/>
+      <w:bookmarkStart w:id="29" w:name="_Toc203819388"/>
       <w:r>
         <w:rPr>
           <w:color w:val="000000" w:themeColor="text1"/>
@@ -13197,7 +13146,7 @@
         </w:rPr>
         <w:t xml:space="preserve"> Các endpoint nghệ sĩ (Artist)</w:t>
       </w:r>
-      <w:bookmarkEnd w:id="30"/>
+      <w:bookmarkEnd w:id="29"/>
     </w:p>
     <w:p>
       <w:pPr>
@@ -14113,7 +14062,7 @@
           <w:szCs w:val="26"/>
         </w:rPr>
       </w:pPr>
-      <w:bookmarkStart w:id="31" w:name="_Toc203819357"/>
+      <w:bookmarkStart w:id="30" w:name="_Toc203819357"/>
       <w:r>
         <w:rPr>
           <w:szCs w:val="26"/>
@@ -14144,7 +14093,7 @@
         </w:rPr>
         <w:t>rite</w:t>
       </w:r>
-      <w:bookmarkEnd w:id="31"/>
+      <w:bookmarkEnd w:id="30"/>
     </w:p>
     <w:p>
       <w:pPr>
@@ -14256,6 +14205,7 @@
       <w:r>
         <w:rPr>
           <w:noProof/>
+          <w:lang w:val="en-AU" w:eastAsia="en-AU"/>
         </w:rPr>
         <w:drawing>
           <wp:inline distT="0" distB="0" distL="0" distR="0" wp14:anchorId="030A84D7" wp14:editId="4596CAFA">
@@ -14304,7 +14254,7 @@
           <w:szCs w:val="24"/>
         </w:rPr>
       </w:pPr>
-      <w:bookmarkStart w:id="32" w:name="_Toc203819389"/>
+      <w:bookmarkStart w:id="31" w:name="_Toc203819389"/>
       <w:r>
         <w:rPr>
           <w:color w:val="000000" w:themeColor="text1"/>
@@ -14411,7 +14361,7 @@
         </w:rPr>
         <w:t xml:space="preserve"> Các endpoint yêu thích bài hát (Favorite)</w:t>
       </w:r>
-      <w:bookmarkEnd w:id="32"/>
+      <w:bookmarkEnd w:id="31"/>
     </w:p>
     <w:p>
       <w:pPr>
@@ -14698,15 +14648,7 @@
         <w:pStyle w:val="Code"/>
       </w:pPr>
       <w:r>
-        <w:t xml:space="preserve">    "title": "The History </w:t>
-      </w:r>
-      <w:proofErr w:type="gramStart"/>
-      <w:r>
-        <w:t>Of</w:t>
-      </w:r>
-      <w:proofErr w:type="gramEnd"/>
-      <w:r>
-        <w:t xml:space="preserve"> Future",</w:t>
+        <w:t xml:space="preserve">    "title": "The History Of Future",</w:t>
       </w:r>
     </w:p>
     <w:p>
@@ -15297,7 +15239,7 @@
           <w:szCs w:val="26"/>
         </w:rPr>
       </w:pPr>
-      <w:bookmarkStart w:id="33" w:name="_Toc203819358"/>
+      <w:bookmarkStart w:id="32" w:name="_Toc203819358"/>
       <w:r>
         <w:rPr>
           <w:szCs w:val="26"/>
@@ -15316,7 +15258,7 @@
         </w:rPr>
         <w:t>point Follow</w:t>
       </w:r>
-      <w:bookmarkEnd w:id="33"/>
+      <w:bookmarkEnd w:id="32"/>
     </w:p>
     <w:p>
       <w:pPr>
@@ -15366,6 +15308,7 @@
       <w:r>
         <w:rPr>
           <w:noProof/>
+          <w:lang w:val="en-AU" w:eastAsia="en-AU"/>
         </w:rPr>
         <w:drawing>
           <wp:inline distT="0" distB="0" distL="0" distR="0" wp14:anchorId="44F5AC5E" wp14:editId="1FE270EF">
@@ -15414,7 +15357,7 @@
           <w:szCs w:val="24"/>
         </w:rPr>
       </w:pPr>
-      <w:bookmarkStart w:id="34" w:name="_Toc203819390"/>
+      <w:bookmarkStart w:id="33" w:name="_Toc203819390"/>
       <w:r>
         <w:rPr>
           <w:color w:val="000000" w:themeColor="text1"/>
@@ -15521,7 +15464,7 @@
         </w:rPr>
         <w:t xml:space="preserve"> Các endpoint theo dõi nghệ sĩ (Follow)</w:t>
       </w:r>
-      <w:bookmarkEnd w:id="34"/>
+      <w:bookmarkEnd w:id="33"/>
     </w:p>
     <w:p>
       <w:pPr>
@@ -16072,7 +16015,7 @@
           <w:szCs w:val="26"/>
         </w:rPr>
       </w:pPr>
-      <w:bookmarkStart w:id="35" w:name="_Toc203819359"/>
+      <w:bookmarkStart w:id="34" w:name="_Toc203819359"/>
       <w:r>
         <w:rPr>
           <w:szCs w:val="26"/>
@@ -16091,7 +16034,7 @@
         </w:rPr>
         <w:t>point Playlist</w:t>
       </w:r>
-      <w:bookmarkEnd w:id="35"/>
+      <w:bookmarkEnd w:id="34"/>
     </w:p>
     <w:p>
       <w:pPr>
@@ -16157,6 +16100,7 @@
       <w:r>
         <w:rPr>
           <w:noProof/>
+          <w:lang w:val="en-AU" w:eastAsia="en-AU"/>
         </w:rPr>
         <w:drawing>
           <wp:inline distT="0" distB="0" distL="0" distR="0" wp14:anchorId="4D13520C" wp14:editId="793F6C4D">
@@ -16205,7 +16149,7 @@
           <w:szCs w:val="24"/>
         </w:rPr>
       </w:pPr>
-      <w:bookmarkStart w:id="36" w:name="_Toc203819391"/>
+      <w:bookmarkStart w:id="35" w:name="_Toc203819391"/>
       <w:r>
         <w:rPr>
           <w:color w:val="000000" w:themeColor="text1"/>
@@ -16312,7 +16256,7 @@
         </w:rPr>
         <w:t xml:space="preserve"> Các endpoint về danh sách phát (Playlist)</w:t>
       </w:r>
-      <w:bookmarkEnd w:id="36"/>
+      <w:bookmarkEnd w:id="35"/>
     </w:p>
     <w:p>
       <w:pPr>
@@ -17506,18 +17450,8 @@
           <w:sz w:val="26"/>
           <w:szCs w:val="26"/>
         </w:rPr>
-        <w:t>/api/Playlist/</w:t>
-      </w:r>
-      <w:proofErr w:type="gramStart"/>
-      <w:r>
-        <w:rPr>
-          <w:b/>
-          <w:sz w:val="26"/>
-          <w:szCs w:val="26"/>
-        </w:rPr>
-        <w:t>my</w:t>
-      </w:r>
-      <w:proofErr w:type="gramEnd"/>
+        <w:t>/api/Playlist/my</w:t>
+      </w:r>
     </w:p>
     <w:p>
       <w:pPr>
@@ -17759,7 +17693,7 @@
           <w:szCs w:val="26"/>
         </w:rPr>
       </w:pPr>
-      <w:bookmarkStart w:id="37" w:name="_Toc203819360"/>
+      <w:bookmarkStart w:id="36" w:name="_Toc203819360"/>
       <w:r>
         <w:rPr>
           <w:szCs w:val="26"/>
@@ -17778,7 +17712,7 @@
         </w:rPr>
         <w:t>point PlaylistSong</w:t>
       </w:r>
-      <w:bookmarkEnd w:id="37"/>
+      <w:bookmarkEnd w:id="36"/>
     </w:p>
     <w:p>
       <w:pPr>
@@ -17849,6 +17783,7 @@
       <w:r>
         <w:rPr>
           <w:noProof/>
+          <w:lang w:val="en-AU" w:eastAsia="en-AU"/>
         </w:rPr>
         <w:drawing>
           <wp:inline distT="0" distB="0" distL="0" distR="0" wp14:anchorId="112AACED" wp14:editId="2D38C9C1">
@@ -17897,7 +17832,7 @@
           <w:szCs w:val="24"/>
         </w:rPr>
       </w:pPr>
-      <w:bookmarkStart w:id="38" w:name="_Toc203819392"/>
+      <w:bookmarkStart w:id="37" w:name="_Toc203819392"/>
       <w:r>
         <w:rPr>
           <w:color w:val="000000" w:themeColor="text1"/>
@@ -18004,7 +17939,7 @@
         </w:rPr>
         <w:t xml:space="preserve"> Các endpoint về bài hát trong danh sách phát (Playlist Song)</w:t>
       </w:r>
-      <w:bookmarkEnd w:id="38"/>
+      <w:bookmarkEnd w:id="37"/>
     </w:p>
     <w:p>
       <w:pPr>
@@ -18897,7 +18832,7 @@
           <w:szCs w:val="26"/>
         </w:rPr>
       </w:pPr>
-      <w:bookmarkStart w:id="39" w:name="_Toc203819361"/>
+      <w:bookmarkStart w:id="38" w:name="_Toc203819361"/>
       <w:r>
         <w:rPr>
           <w:szCs w:val="26"/>
@@ -18916,7 +18851,7 @@
         </w:rPr>
         <w:t>point Songs</w:t>
       </w:r>
-      <w:bookmarkEnd w:id="39"/>
+      <w:bookmarkEnd w:id="38"/>
     </w:p>
     <w:p>
       <w:pPr>
@@ -18980,6 +18915,7 @@
       <w:r>
         <w:rPr>
           <w:noProof/>
+          <w:lang w:val="en-AU" w:eastAsia="en-AU"/>
         </w:rPr>
         <w:drawing>
           <wp:inline distT="0" distB="0" distL="0" distR="0" wp14:anchorId="76A0B9CA" wp14:editId="0F0481EE">
@@ -19028,7 +18964,7 @@
           <w:szCs w:val="24"/>
         </w:rPr>
       </w:pPr>
-      <w:bookmarkStart w:id="40" w:name="_Toc203819393"/>
+      <w:bookmarkStart w:id="39" w:name="_Toc203819393"/>
       <w:r>
         <w:rPr>
           <w:color w:val="000000" w:themeColor="text1"/>
@@ -19135,7 +19071,7 @@
         </w:rPr>
         <w:t xml:space="preserve"> Các endpoint về bài hát (Song)</w:t>
       </w:r>
-      <w:bookmarkEnd w:id="40"/>
+      <w:bookmarkEnd w:id="39"/>
     </w:p>
     <w:p>
       <w:pPr>
@@ -19470,15 +19406,7 @@
         <w:pStyle w:val="Code"/>
       </w:pPr>
       <w:r>
-        <w:t xml:space="preserve">    "title": "The History </w:t>
-      </w:r>
-      <w:proofErr w:type="gramStart"/>
-      <w:r>
-        <w:t>Of</w:t>
-      </w:r>
-      <w:proofErr w:type="gramEnd"/>
-      <w:r>
-        <w:t xml:space="preserve"> Future",</w:t>
+        <w:t xml:space="preserve">    "title": "The History Of Future",</w:t>
       </w:r>
     </w:p>
     <w:p>
@@ -19502,15 +19430,7 @@
         <w:pStyle w:val="Code"/>
       </w:pPr>
       <w:r>
-        <w:t xml:space="preserve">    "album": "The History </w:t>
-      </w:r>
-      <w:proofErr w:type="gramStart"/>
-      <w:r>
-        <w:t>Of</w:t>
-      </w:r>
-      <w:proofErr w:type="gramEnd"/>
-      <w:r>
-        <w:t xml:space="preserve"> Future",</w:t>
+        <w:t xml:space="preserve">    "album": "The History Of Future",</w:t>
       </w:r>
     </w:p>
     <w:p>
@@ -21043,7 +20963,7 @@
           <w:szCs w:val="26"/>
         </w:rPr>
       </w:pPr>
-      <w:bookmarkStart w:id="41" w:name="_Toc203819362"/>
+      <w:bookmarkStart w:id="40" w:name="_Toc203819362"/>
       <w:r>
         <w:rPr>
           <w:szCs w:val="26"/>
@@ -21062,7 +20982,7 @@
         </w:rPr>
         <w:t>point User</w:t>
       </w:r>
-      <w:bookmarkEnd w:id="41"/>
+      <w:bookmarkEnd w:id="40"/>
     </w:p>
     <w:p>
       <w:pPr>
@@ -21134,6 +21054,7 @@
           <w:noProof/>
           <w:sz w:val="26"/>
           <w:szCs w:val="26"/>
+          <w:lang w:val="en-AU" w:eastAsia="en-AU"/>
         </w:rPr>
         <w:lastRenderedPageBreak/>
         <w:drawing>
@@ -21189,7 +21110,7 @@
           <w:szCs w:val="24"/>
         </w:rPr>
       </w:pPr>
-      <w:bookmarkStart w:id="42" w:name="_Toc203819394"/>
+      <w:bookmarkStart w:id="41" w:name="_Toc203819394"/>
       <w:r>
         <w:rPr>
           <w:color w:val="000000" w:themeColor="text1"/>
@@ -21296,7 +21217,7 @@
         </w:rPr>
         <w:t xml:space="preserve"> Các endpoint về người dùng (User)</w:t>
       </w:r>
-      <w:bookmarkEnd w:id="42"/>
+      <w:bookmarkEnd w:id="41"/>
     </w:p>
     <w:p>
       <w:pPr>
@@ -22488,17 +22409,8 @@
           <w:sz w:val="26"/>
           <w:szCs w:val="26"/>
         </w:rPr>
-        <w:t xml:space="preserve">Dùng để đổi mật của người </w:t>
-      </w:r>
-      <w:proofErr w:type="gramStart"/>
-      <w:r>
-        <w:rPr>
-          <w:sz w:val="26"/>
-          <w:szCs w:val="26"/>
-        </w:rPr>
-        <w:t>dùng .</w:t>
-      </w:r>
-      <w:proofErr w:type="gramEnd"/>
+        <w:t>Dùng để đổi mật của người dùng .</w:t>
+      </w:r>
     </w:p>
     <w:p>
       <w:pPr>
@@ -22659,7 +22571,7 @@
           <w:szCs w:val="26"/>
         </w:rPr>
       </w:pPr>
-      <w:bookmarkStart w:id="43" w:name="_Toc203819363"/>
+      <w:bookmarkStart w:id="42" w:name="_Toc203819363"/>
       <w:r>
         <w:rPr>
           <w:szCs w:val="28"/>
@@ -22679,7 +22591,7 @@
         </w:rPr>
         <w:t>(Huy)</w:t>
       </w:r>
-      <w:bookmarkEnd w:id="43"/>
+      <w:bookmarkEnd w:id="42"/>
     </w:p>
     <w:p>
       <w:pPr>
@@ -22702,12 +22614,12 @@
       <w:r>
         <w:br w:type="page"/>
       </w:r>
-      <w:bookmarkStart w:id="44" w:name="_Toc203819364"/>
+      <w:bookmarkStart w:id="43" w:name="_Toc203819364"/>
       <w:r>
         <w:lastRenderedPageBreak/>
         <w:t>TRIỂN KHAI VÀ CÔNG NGHỆ SỬ DỤNG</w:t>
       </w:r>
-      <w:bookmarkEnd w:id="44"/>
+      <w:bookmarkEnd w:id="43"/>
     </w:p>
     <w:p>
       <w:pPr>
@@ -22722,7 +22634,7 @@
           <w:szCs w:val="28"/>
         </w:rPr>
       </w:pPr>
-      <w:bookmarkStart w:id="45" w:name="_Toc203819365"/>
+      <w:bookmarkStart w:id="44" w:name="_Toc203819365"/>
       <w:r>
         <w:rPr>
           <w:szCs w:val="28"/>
@@ -22735,7 +22647,7 @@
         </w:rPr>
         <w:t>Các công nghệ sử dụng</w:t>
       </w:r>
-      <w:bookmarkEnd w:id="45"/>
+      <w:bookmarkEnd w:id="44"/>
       <w:r>
         <w:rPr>
           <w:szCs w:val="28"/>
@@ -22756,14 +22668,14 @@
           <w:szCs w:val="26"/>
         </w:rPr>
       </w:pPr>
-      <w:bookmarkStart w:id="46" w:name="_Toc203819366"/>
+      <w:bookmarkStart w:id="45" w:name="_Toc203819366"/>
       <w:r>
         <w:rPr>
           <w:szCs w:val="26"/>
         </w:rPr>
         <w:t>Ngôn ngữ lập trình</w:t>
       </w:r>
-      <w:bookmarkEnd w:id="46"/>
+      <w:bookmarkEnd w:id="45"/>
     </w:p>
     <w:p>
       <w:pPr>
@@ -22915,14 +22827,14 @@
           <w:szCs w:val="26"/>
         </w:rPr>
       </w:pPr>
-      <w:bookmarkStart w:id="47" w:name="_Toc203819367"/>
+      <w:bookmarkStart w:id="46" w:name="_Toc203819367"/>
       <w:r>
         <w:rPr>
           <w:szCs w:val="26"/>
         </w:rPr>
         <w:t>Framework và thư viện</w:t>
       </w:r>
-      <w:bookmarkEnd w:id="47"/>
+      <w:bookmarkEnd w:id="46"/>
     </w:p>
     <w:p>
       <w:pPr>
@@ -23137,7 +23049,7 @@
           <w:szCs w:val="28"/>
         </w:rPr>
       </w:pPr>
-      <w:bookmarkStart w:id="48" w:name="_Toc203819368"/>
+      <w:bookmarkStart w:id="47" w:name="_Toc203819368"/>
       <w:r>
         <w:rPr>
           <w:szCs w:val="28"/>
@@ -23156,7 +23068,7 @@
         </w:rPr>
         <w:t>Quy trình CI/CD với Github Actions</w:t>
       </w:r>
-      <w:bookmarkEnd w:id="48"/>
+      <w:bookmarkEnd w:id="47"/>
     </w:p>
     <w:p>
       <w:pPr>
@@ -23464,7 +23376,7 @@
           <w:szCs w:val="28"/>
         </w:rPr>
       </w:pPr>
-      <w:bookmarkStart w:id="49" w:name="_Toc203819369"/>
+      <w:bookmarkStart w:id="48" w:name="_Toc203819369"/>
       <w:r>
         <w:rPr>
           <w:szCs w:val="28"/>
@@ -23490,7 +23402,7 @@
         </w:rPr>
         <w:t>(Huy)</w:t>
       </w:r>
-      <w:bookmarkEnd w:id="49"/>
+      <w:bookmarkEnd w:id="48"/>
     </w:p>
     <w:p>
       <w:pPr>
@@ -23520,12 +23432,12 @@
       <w:r>
         <w:br w:type="page"/>
       </w:r>
-      <w:bookmarkStart w:id="50" w:name="_Toc203819370"/>
+      <w:bookmarkStart w:id="49" w:name="_Toc203819370"/>
       <w:r>
         <w:lastRenderedPageBreak/>
         <w:t>QUẢN LÝ DỰ ÁN</w:t>
       </w:r>
-      <w:bookmarkEnd w:id="50"/>
+      <w:bookmarkEnd w:id="49"/>
     </w:p>
     <w:p>
       <w:pPr>
@@ -23539,7 +23451,7 @@
           <w:szCs w:val="28"/>
         </w:rPr>
       </w:pPr>
-      <w:bookmarkStart w:id="51" w:name="_Toc203819371"/>
+      <w:bookmarkStart w:id="50" w:name="_Toc203819371"/>
       <w:r>
         <w:rPr>
           <w:szCs w:val="28"/>
@@ -23552,7 +23464,7 @@
         </w:rPr>
         <w:t>Lập kế hoạch sản phẩm (Product Backlog)</w:t>
       </w:r>
-      <w:bookmarkEnd w:id="51"/>
+      <w:bookmarkEnd w:id="50"/>
     </w:p>
     <w:p>
       <w:pPr>
@@ -23603,6 +23515,7 @@
           <w:noProof/>
           <w:sz w:val="26"/>
           <w:szCs w:val="26"/>
+          <w:lang w:val="en-AU" w:eastAsia="en-AU"/>
         </w:rPr>
         <w:drawing>
           <wp:inline distT="0" distB="0" distL="0" distR="0" wp14:anchorId="6427EE4A" wp14:editId="6AED7F85">
@@ -23665,7 +23578,7 @@
           <w:szCs w:val="24"/>
         </w:rPr>
       </w:pPr>
-      <w:bookmarkStart w:id="52" w:name="_Toc203819395"/>
+      <w:bookmarkStart w:id="51" w:name="_Toc203819395"/>
       <w:r>
         <w:rPr>
           <w:color w:val="000000" w:themeColor="text1"/>
@@ -23772,7 +23685,7 @@
         </w:rPr>
         <w:t xml:space="preserve"> Các task của Epic thiết kế cơ sở dữ liệu</w:t>
       </w:r>
-      <w:bookmarkEnd w:id="52"/>
+      <w:bookmarkEnd w:id="51"/>
     </w:p>
     <w:p>
       <w:pPr>
@@ -23805,6 +23718,7 @@
           <w:noProof/>
           <w:sz w:val="26"/>
           <w:szCs w:val="26"/>
+          <w:lang w:val="en-AU" w:eastAsia="en-AU"/>
         </w:rPr>
         <w:drawing>
           <wp:inline distT="0" distB="0" distL="0" distR="0" wp14:anchorId="34420E13" wp14:editId="6522B303">
@@ -23867,7 +23781,7 @@
           <w:szCs w:val="24"/>
         </w:rPr>
       </w:pPr>
-      <w:bookmarkStart w:id="53" w:name="_Toc203819396"/>
+      <w:bookmarkStart w:id="52" w:name="_Toc203819396"/>
       <w:r>
         <w:rPr>
           <w:color w:val="000000" w:themeColor="text1"/>
@@ -23974,7 +23888,7 @@
         </w:rPr>
         <w:t xml:space="preserve"> Các task của Epic triển khai cơ sở dữ liệu</w:t>
       </w:r>
-      <w:bookmarkEnd w:id="53"/>
+      <w:bookmarkEnd w:id="52"/>
     </w:p>
     <w:p>
       <w:pPr>
@@ -24007,6 +23921,7 @@
           <w:noProof/>
           <w:sz w:val="26"/>
           <w:szCs w:val="26"/>
+          <w:lang w:val="en-AU" w:eastAsia="en-AU"/>
         </w:rPr>
         <w:drawing>
           <wp:inline distT="0" distB="0" distL="0" distR="0" wp14:anchorId="7F3A5832" wp14:editId="7C567BC2">
@@ -24069,7 +23984,7 @@
           <w:szCs w:val="24"/>
         </w:rPr>
       </w:pPr>
-      <w:bookmarkStart w:id="54" w:name="_Toc203819397"/>
+      <w:bookmarkStart w:id="53" w:name="_Toc203819397"/>
       <w:r>
         <w:rPr>
           <w:color w:val="000000" w:themeColor="text1"/>
@@ -24176,7 +24091,7 @@
         </w:rPr>
         <w:t xml:space="preserve"> Các task của Epic đăng ký tài khoản</w:t>
       </w:r>
-      <w:bookmarkEnd w:id="54"/>
+      <w:bookmarkEnd w:id="53"/>
     </w:p>
     <w:p>
       <w:pPr>
@@ -24209,6 +24124,7 @@
           <w:noProof/>
           <w:sz w:val="26"/>
           <w:szCs w:val="26"/>
+          <w:lang w:val="en-AU" w:eastAsia="en-AU"/>
         </w:rPr>
         <w:drawing>
           <wp:inline distT="0" distB="0" distL="0" distR="0" wp14:anchorId="1CD6BC96" wp14:editId="750D8AC0">
@@ -24271,7 +24187,7 @@
           <w:szCs w:val="24"/>
         </w:rPr>
       </w:pPr>
-      <w:bookmarkStart w:id="55" w:name="_Toc203819398"/>
+      <w:bookmarkStart w:id="54" w:name="_Toc203819398"/>
       <w:r>
         <w:rPr>
           <w:color w:val="000000" w:themeColor="text1"/>
@@ -24378,7 +24294,7 @@
         </w:rPr>
         <w:t xml:space="preserve"> Các task của Epic đăng nhập tài khoản</w:t>
       </w:r>
-      <w:bookmarkEnd w:id="55"/>
+      <w:bookmarkEnd w:id="54"/>
     </w:p>
     <w:p>
       <w:pPr>
@@ -24411,6 +24327,7 @@
           <w:noProof/>
           <w:sz w:val="26"/>
           <w:szCs w:val="26"/>
+          <w:lang w:val="en-AU" w:eastAsia="en-AU"/>
         </w:rPr>
         <w:lastRenderedPageBreak/>
         <w:drawing>
@@ -24461,7 +24378,7 @@
           <w:szCs w:val="24"/>
         </w:rPr>
       </w:pPr>
-      <w:bookmarkStart w:id="56" w:name="_Toc203819399"/>
+      <w:bookmarkStart w:id="55" w:name="_Toc203819399"/>
       <w:r>
         <w:rPr>
           <w:color w:val="000000" w:themeColor="text1"/>
@@ -24568,7 +24485,7 @@
         </w:rPr>
         <w:t xml:space="preserve"> Các task của Epic chức năng bài hát</w:t>
       </w:r>
-      <w:bookmarkEnd w:id="56"/>
+      <w:bookmarkEnd w:id="55"/>
     </w:p>
     <w:p>
       <w:pPr>
@@ -24601,6 +24518,7 @@
           <w:noProof/>
           <w:sz w:val="26"/>
           <w:szCs w:val="26"/>
+          <w:lang w:val="en-AU" w:eastAsia="en-AU"/>
         </w:rPr>
         <w:drawing>
           <wp:inline distT="0" distB="0" distL="0" distR="0" wp14:anchorId="30EE4A9B" wp14:editId="40B0F09A">
@@ -24650,7 +24568,7 @@
           <w:szCs w:val="24"/>
         </w:rPr>
       </w:pPr>
-      <w:bookmarkStart w:id="57" w:name="_Toc203819400"/>
+      <w:bookmarkStart w:id="56" w:name="_Toc203819400"/>
       <w:r>
         <w:rPr>
           <w:color w:val="000000" w:themeColor="text1"/>
@@ -24773,7 +24691,7 @@
         </w:rPr>
         <w:t>tìm kiếm bài hát</w:t>
       </w:r>
-      <w:bookmarkEnd w:id="57"/>
+      <w:bookmarkEnd w:id="56"/>
     </w:p>
     <w:p>
       <w:pPr>
@@ -24806,6 +24724,7 @@
           <w:noProof/>
           <w:sz w:val="26"/>
           <w:szCs w:val="26"/>
+          <w:lang w:val="en-AU" w:eastAsia="en-AU"/>
         </w:rPr>
         <w:drawing>
           <wp:inline distT="0" distB="0" distL="0" distR="0" wp14:anchorId="5F0B2B0C" wp14:editId="4A7F42CD">
@@ -24855,7 +24774,7 @@
           <w:szCs w:val="24"/>
         </w:rPr>
       </w:pPr>
-      <w:bookmarkStart w:id="58" w:name="_Toc203819401"/>
+      <w:bookmarkStart w:id="57" w:name="_Toc203819401"/>
       <w:r>
         <w:rPr>
           <w:color w:val="000000" w:themeColor="text1"/>
@@ -24962,7 +24881,7 @@
         </w:rPr>
         <w:t xml:space="preserve"> Các task của Epic chức năng nghệ sĩ</w:t>
       </w:r>
-      <w:bookmarkEnd w:id="58"/>
+      <w:bookmarkEnd w:id="57"/>
     </w:p>
     <w:p>
       <w:pPr>
@@ -24995,6 +24914,7 @@
           <w:noProof/>
           <w:sz w:val="26"/>
           <w:szCs w:val="26"/>
+          <w:lang w:val="en-AU" w:eastAsia="en-AU"/>
         </w:rPr>
         <w:drawing>
           <wp:inline distT="0" distB="0" distL="0" distR="0" wp14:anchorId="0F328B57" wp14:editId="21184C6B">
@@ -25057,7 +24977,7 @@
           <w:szCs w:val="24"/>
         </w:rPr>
       </w:pPr>
-      <w:bookmarkStart w:id="59" w:name="_Toc203819402"/>
+      <w:bookmarkStart w:id="58" w:name="_Toc203819402"/>
       <w:r>
         <w:rPr>
           <w:color w:val="000000" w:themeColor="text1"/>
@@ -25164,7 +25084,7 @@
         </w:rPr>
         <w:t xml:space="preserve"> Các task của Epic chức năng playlist</w:t>
       </w:r>
-      <w:bookmarkEnd w:id="59"/>
+      <w:bookmarkEnd w:id="58"/>
     </w:p>
     <w:p>
       <w:pPr>
@@ -25197,6 +25117,7 @@
           <w:noProof/>
           <w:sz w:val="26"/>
           <w:szCs w:val="26"/>
+          <w:lang w:val="en-AU" w:eastAsia="en-AU"/>
         </w:rPr>
         <w:lastRenderedPageBreak/>
         <w:drawing>
@@ -25247,7 +25168,7 @@
           <w:szCs w:val="24"/>
         </w:rPr>
       </w:pPr>
-      <w:bookmarkStart w:id="60" w:name="_Toc203819403"/>
+      <w:bookmarkStart w:id="59" w:name="_Toc203819403"/>
       <w:r>
         <w:rPr>
           <w:color w:val="000000" w:themeColor="text1"/>
@@ -25354,7 +25275,7 @@
         </w:rPr>
         <w:t xml:space="preserve"> Các task của Epic chức năng phát nhạc</w:t>
       </w:r>
-      <w:bookmarkEnd w:id="60"/>
+      <w:bookmarkEnd w:id="59"/>
     </w:p>
     <w:p>
       <w:pPr>
@@ -25388,6 +25309,7 @@
           <w:noProof/>
           <w:sz w:val="26"/>
           <w:szCs w:val="26"/>
+          <w:lang w:val="en-AU" w:eastAsia="en-AU"/>
         </w:rPr>
         <w:drawing>
           <wp:inline distT="0" distB="0" distL="0" distR="0" wp14:anchorId="3AE21C37" wp14:editId="0F613549">
@@ -25438,7 +25360,7 @@
           <w:szCs w:val="24"/>
         </w:rPr>
       </w:pPr>
-      <w:bookmarkStart w:id="61" w:name="_Toc203819404"/>
+      <w:bookmarkStart w:id="60" w:name="_Toc203819404"/>
       <w:r>
         <w:rPr>
           <w:color w:val="000000" w:themeColor="text1"/>
@@ -25545,7 +25467,7 @@
         </w:rPr>
         <w:t xml:space="preserve"> Các task của Epic chức năng cập nhật thông tin người dùng</w:t>
       </w:r>
-      <w:bookmarkEnd w:id="61"/>
+      <w:bookmarkEnd w:id="60"/>
     </w:p>
     <w:p>
       <w:pPr>
@@ -25579,6 +25501,7 @@
           <w:noProof/>
           <w:sz w:val="26"/>
           <w:szCs w:val="26"/>
+          <w:lang w:val="en-AU" w:eastAsia="en-AU"/>
         </w:rPr>
         <w:drawing>
           <wp:inline distT="0" distB="0" distL="0" distR="0" wp14:anchorId="1F45FA0D" wp14:editId="5A9697F7">
@@ -25641,7 +25564,7 @@
           <w:szCs w:val="24"/>
         </w:rPr>
       </w:pPr>
-      <w:bookmarkStart w:id="62" w:name="_Toc203819405"/>
+      <w:bookmarkStart w:id="61" w:name="_Toc203819405"/>
       <w:r>
         <w:rPr>
           <w:color w:val="000000" w:themeColor="text1"/>
@@ -25748,7 +25671,7 @@
         </w:rPr>
         <w:t xml:space="preserve"> Các task của Epic triển khai</w:t>
       </w:r>
-      <w:bookmarkEnd w:id="62"/>
+      <w:bookmarkEnd w:id="61"/>
     </w:p>
     <w:p>
       <w:pPr>
@@ -25770,7 +25693,7 @@
           <w:szCs w:val="28"/>
         </w:rPr>
       </w:pPr>
-      <w:bookmarkStart w:id="63" w:name="_Toc203819372"/>
+      <w:bookmarkStart w:id="62" w:name="_Toc203819372"/>
       <w:r>
         <w:rPr>
           <w:szCs w:val="28"/>
@@ -25783,7 +25706,7 @@
         </w:rPr>
         <w:t>Lập kế hoạch sprint (Sprint Backlog)</w:t>
       </w:r>
-      <w:bookmarkEnd w:id="63"/>
+      <w:bookmarkEnd w:id="62"/>
     </w:p>
     <w:p>
       <w:pPr>
@@ -25914,6 +25837,7 @@
       <w:r>
         <w:rPr>
           <w:noProof/>
+          <w:lang w:val="en-AU" w:eastAsia="en-AU"/>
         </w:rPr>
         <w:lastRenderedPageBreak/>
         <w:drawing>
@@ -25964,7 +25888,7 @@
           <w:szCs w:val="24"/>
         </w:rPr>
       </w:pPr>
-      <w:bookmarkStart w:id="64" w:name="_Toc203819406"/>
+      <w:bookmarkStart w:id="63" w:name="_Toc203819406"/>
       <w:r>
         <w:rPr>
           <w:color w:val="000000" w:themeColor="text1"/>
@@ -26071,7 +25995,7 @@
         </w:rPr>
         <w:t xml:space="preserve"> Các task của Sprint 1</w:t>
       </w:r>
-      <w:bookmarkEnd w:id="64"/>
+      <w:bookmarkEnd w:id="63"/>
     </w:p>
     <w:p>
       <w:pPr>
@@ -26101,6 +26025,7 @@
       <w:r>
         <w:rPr>
           <w:noProof/>
+          <w:lang w:val="en-AU" w:eastAsia="en-AU"/>
         </w:rPr>
         <w:drawing>
           <wp:inline distT="0" distB="0" distL="0" distR="0" wp14:anchorId="15734292" wp14:editId="01CDA9CB">
@@ -26150,7 +26075,7 @@
           <w:szCs w:val="24"/>
         </w:rPr>
       </w:pPr>
-      <w:bookmarkStart w:id="65" w:name="_Toc203819407"/>
+      <w:bookmarkStart w:id="64" w:name="_Toc203819407"/>
       <w:r>
         <w:rPr>
           <w:color w:val="000000" w:themeColor="text1"/>
@@ -26257,7 +26182,7 @@
         </w:rPr>
         <w:t xml:space="preserve"> Burndown chart của Sprint 1</w:t>
       </w:r>
-      <w:bookmarkEnd w:id="65"/>
+      <w:bookmarkEnd w:id="64"/>
     </w:p>
     <w:p>
       <w:pPr>
@@ -26381,6 +26306,7 @@
       <w:r>
         <w:rPr>
           <w:noProof/>
+          <w:lang w:val="en-AU" w:eastAsia="en-AU"/>
         </w:rPr>
         <w:lastRenderedPageBreak/>
         <w:drawing>
@@ -26430,7 +26356,7 @@
           <w:szCs w:val="24"/>
         </w:rPr>
       </w:pPr>
-      <w:bookmarkStart w:id="66" w:name="_Toc203819408"/>
+      <w:bookmarkStart w:id="65" w:name="_Toc203819408"/>
       <w:r>
         <w:rPr>
           <w:color w:val="000000" w:themeColor="text1"/>
@@ -26537,7 +26463,7 @@
         </w:rPr>
         <w:t xml:space="preserve"> Các task của Sprint 2</w:t>
       </w:r>
-      <w:bookmarkEnd w:id="66"/>
+      <w:bookmarkEnd w:id="65"/>
     </w:p>
     <w:p>
       <w:pPr>
@@ -26567,6 +26493,7 @@
       <w:r>
         <w:rPr>
           <w:noProof/>
+          <w:lang w:val="en-AU" w:eastAsia="en-AU"/>
         </w:rPr>
         <w:drawing>
           <wp:inline distT="0" distB="0" distL="0" distR="0" wp14:anchorId="4DD644FD" wp14:editId="30217713">
@@ -26615,7 +26542,7 @@
           <w:szCs w:val="24"/>
         </w:rPr>
       </w:pPr>
-      <w:bookmarkStart w:id="67" w:name="_Toc203819409"/>
+      <w:bookmarkStart w:id="66" w:name="_Toc203819409"/>
       <w:r>
         <w:rPr>
           <w:color w:val="000000" w:themeColor="text1"/>
@@ -26722,7 +26649,7 @@
         </w:rPr>
         <w:t xml:space="preserve"> Burndown chart của Sprint 2</w:t>
       </w:r>
-      <w:bookmarkEnd w:id="67"/>
+      <w:bookmarkEnd w:id="66"/>
     </w:p>
     <w:p>
       <w:pPr>
@@ -26853,6 +26780,7 @@
       <w:r>
         <w:rPr>
           <w:noProof/>
+          <w:lang w:val="en-AU" w:eastAsia="en-AU"/>
         </w:rPr>
         <w:lastRenderedPageBreak/>
         <w:drawing>
@@ -26903,7 +26831,7 @@
           <w:szCs w:val="24"/>
         </w:rPr>
       </w:pPr>
-      <w:bookmarkStart w:id="68" w:name="_Toc203819410"/>
+      <w:bookmarkStart w:id="67" w:name="_Toc203819410"/>
       <w:r>
         <w:rPr>
           <w:color w:val="000000" w:themeColor="text1"/>
@@ -27010,7 +26938,7 @@
         </w:rPr>
         <w:t xml:space="preserve"> Các task của Sprint 3</w:t>
       </w:r>
-      <w:bookmarkEnd w:id="68"/>
+      <w:bookmarkEnd w:id="67"/>
     </w:p>
     <w:p>
       <w:pPr>
@@ -27040,6 +26968,7 @@
       <w:r>
         <w:rPr>
           <w:noProof/>
+          <w:lang w:val="en-AU" w:eastAsia="en-AU"/>
         </w:rPr>
         <w:drawing>
           <wp:inline distT="0" distB="0" distL="0" distR="0" wp14:anchorId="01F3C088" wp14:editId="7F2DC020">
@@ -27089,7 +27018,7 @@
           <w:szCs w:val="24"/>
         </w:rPr>
       </w:pPr>
-      <w:bookmarkStart w:id="69" w:name="_Toc203819411"/>
+      <w:bookmarkStart w:id="68" w:name="_Toc203819411"/>
       <w:r>
         <w:rPr>
           <w:color w:val="000000" w:themeColor="text1"/>
@@ -27196,7 +27125,7 @@
         </w:rPr>
         <w:t xml:space="preserve"> Burndown chart của Sprint 3</w:t>
       </w:r>
-      <w:bookmarkEnd w:id="69"/>
+      <w:bookmarkEnd w:id="68"/>
     </w:p>
     <w:p>
       <w:pPr>
@@ -27323,6 +27252,7 @@
           <w:noProof/>
           <w:sz w:val="26"/>
           <w:szCs w:val="26"/>
+          <w:lang w:val="en-AU" w:eastAsia="en-AU"/>
         </w:rPr>
         <w:lastRenderedPageBreak/>
         <w:drawing>
@@ -27373,7 +27303,7 @@
           <w:szCs w:val="24"/>
         </w:rPr>
       </w:pPr>
-      <w:bookmarkStart w:id="70" w:name="_Toc203819412"/>
+      <w:bookmarkStart w:id="69" w:name="_Toc203819412"/>
       <w:r>
         <w:rPr>
           <w:color w:val="000000" w:themeColor="text1"/>
@@ -27480,7 +27410,7 @@
         </w:rPr>
         <w:t xml:space="preserve"> Các task của Sprint 4</w:t>
       </w:r>
-      <w:bookmarkEnd w:id="70"/>
+      <w:bookmarkEnd w:id="69"/>
     </w:p>
     <w:p>
       <w:pPr>
@@ -27510,6 +27440,7 @@
       <w:r>
         <w:rPr>
           <w:noProof/>
+          <w:lang w:val="en-AU" w:eastAsia="en-AU"/>
         </w:rPr>
         <w:drawing>
           <wp:inline distT="0" distB="0" distL="0" distR="0" wp14:anchorId="2088A426" wp14:editId="350DFC94">
@@ -27559,7 +27490,7 @@
           <w:szCs w:val="24"/>
         </w:rPr>
       </w:pPr>
-      <w:bookmarkStart w:id="71" w:name="_Toc203819413"/>
+      <w:bookmarkStart w:id="70" w:name="_Toc203819413"/>
       <w:r>
         <w:rPr>
           <w:color w:val="000000" w:themeColor="text1"/>
@@ -27666,7 +27597,7 @@
         </w:rPr>
         <w:t xml:space="preserve"> Burndown chart của Sprint 4</w:t>
       </w:r>
-      <w:bookmarkEnd w:id="71"/>
+      <w:bookmarkEnd w:id="70"/>
     </w:p>
     <w:p>
       <w:pPr>
@@ -27809,6 +27740,7 @@
           <w:noProof/>
           <w:sz w:val="26"/>
           <w:szCs w:val="26"/>
+          <w:lang w:val="en-AU" w:eastAsia="en-AU"/>
         </w:rPr>
         <w:lastRenderedPageBreak/>
         <w:drawing>
@@ -27873,7 +27805,7 @@
           <w:szCs w:val="24"/>
         </w:rPr>
       </w:pPr>
-      <w:bookmarkStart w:id="72" w:name="_Toc203819414"/>
+      <w:bookmarkStart w:id="71" w:name="_Toc203819414"/>
       <w:r>
         <w:rPr>
           <w:color w:val="000000" w:themeColor="text1"/>
@@ -27980,7 +27912,7 @@
         </w:rPr>
         <w:t xml:space="preserve"> Các task của Sprint 5</w:t>
       </w:r>
-      <w:bookmarkEnd w:id="72"/>
+      <w:bookmarkEnd w:id="71"/>
     </w:p>
     <w:p>
       <w:pPr>
@@ -28010,6 +27942,7 @@
       <w:r>
         <w:rPr>
           <w:noProof/>
+          <w:lang w:val="en-AU" w:eastAsia="en-AU"/>
         </w:rPr>
         <w:drawing>
           <wp:inline distT="0" distB="0" distL="0" distR="0" wp14:anchorId="31A92301" wp14:editId="40B0AE96">
@@ -28060,7 +27993,7 @@
           <w:szCs w:val="24"/>
         </w:rPr>
       </w:pPr>
-      <w:bookmarkStart w:id="73" w:name="_Toc203819415"/>
+      <w:bookmarkStart w:id="72" w:name="_Toc203819415"/>
       <w:r>
         <w:rPr>
           <w:color w:val="000000" w:themeColor="text1"/>
@@ -28167,7 +28100,7 @@
         </w:rPr>
         <w:t xml:space="preserve"> Burndown chart của Sprint 5</w:t>
       </w:r>
-      <w:bookmarkEnd w:id="73"/>
+      <w:bookmarkEnd w:id="72"/>
     </w:p>
     <w:p>
       <w:pPr>
@@ -28199,12 +28132,12 @@
           <w:color w:val="FF0000"/>
         </w:rPr>
       </w:pPr>
-      <w:bookmarkStart w:id="74" w:name="_Toc203819373"/>
+      <w:bookmarkStart w:id="73" w:name="_Toc203819373"/>
       <w:r>
         <w:lastRenderedPageBreak/>
         <w:t>KIỂM THỬ</w:t>
       </w:r>
-      <w:bookmarkEnd w:id="74"/>
+      <w:bookmarkEnd w:id="73"/>
     </w:p>
     <w:p>
       <w:pPr>
@@ -28218,14 +28151,14 @@
           <w:szCs w:val="28"/>
         </w:rPr>
       </w:pPr>
-      <w:bookmarkStart w:id="75" w:name="_Toc203819374"/>
+      <w:bookmarkStart w:id="74" w:name="_Toc203819374"/>
       <w:r>
         <w:rPr>
           <w:szCs w:val="28"/>
         </w:rPr>
         <w:t>6.1 Chiến lược kiểm thử và công cụ sử dụng</w:t>
       </w:r>
-      <w:bookmarkEnd w:id="75"/>
+      <w:bookmarkEnd w:id="74"/>
     </w:p>
     <w:p>
       <w:pPr>
@@ -28240,14 +28173,14 @@
           <w:szCs w:val="26"/>
         </w:rPr>
       </w:pPr>
-      <w:bookmarkStart w:id="76" w:name="_Toc203819375"/>
+      <w:bookmarkStart w:id="75" w:name="_Toc203819375"/>
       <w:r>
         <w:rPr>
           <w:szCs w:val="26"/>
         </w:rPr>
         <w:t>Kiểm thử API thủ công (Postman)</w:t>
       </w:r>
-      <w:bookmarkEnd w:id="76"/>
+      <w:bookmarkEnd w:id="75"/>
     </w:p>
     <w:p>
       <w:pPr>
@@ -28295,17 +28228,8 @@
           <w:sz w:val="26"/>
           <w:szCs w:val="26"/>
         </w:rPr>
-        <w:t>Gửi yêu cầu HTTP (GET, POST, PUT, DELETE) tới các endpoint trong API như /api/auth/login, /api/users, /api/</w:t>
-      </w:r>
-      <w:proofErr w:type="gramStart"/>
-      <w:r>
-        <w:rPr>
-          <w:sz w:val="26"/>
-          <w:szCs w:val="26"/>
-        </w:rPr>
-        <w:t>playlists,...</w:t>
-      </w:r>
-      <w:proofErr w:type="gramEnd"/>
+        <w:t>Gửi yêu cầu HTTP (GET, POST, PUT, DELETE) tới các endpoint trong API như /api/auth/login, /api/users, /api/playlists,...</w:t>
+      </w:r>
     </w:p>
     <w:p>
       <w:pPr>
@@ -28409,14 +28333,14 @@
           <w:szCs w:val="26"/>
         </w:rPr>
       </w:pPr>
-      <w:bookmarkStart w:id="77" w:name="_Toc203819376"/>
+      <w:bookmarkStart w:id="76" w:name="_Toc203819376"/>
       <w:r>
         <w:rPr>
           <w:szCs w:val="26"/>
         </w:rPr>
         <w:t>Tự động hóa kiểm thử (CI/CD trên Github Actions)</w:t>
       </w:r>
-      <w:bookmarkEnd w:id="77"/>
+      <w:bookmarkEnd w:id="76"/>
     </w:p>
     <w:p>
       <w:pPr>
@@ -28575,14 +28499,14 @@
           <w:szCs w:val="28"/>
         </w:rPr>
       </w:pPr>
-      <w:bookmarkStart w:id="78" w:name="_Toc203819377"/>
+      <w:bookmarkStart w:id="77" w:name="_Toc203819377"/>
       <w:r>
         <w:rPr>
           <w:szCs w:val="28"/>
         </w:rPr>
         <w:t>6.2 Kết quả kiểm thử API</w:t>
       </w:r>
-      <w:bookmarkEnd w:id="78"/>
+      <w:bookmarkEnd w:id="77"/>
     </w:p>
     <w:p>
       <w:pPr>
@@ -28597,14 +28521,14 @@
           <w:szCs w:val="26"/>
         </w:rPr>
       </w:pPr>
-      <w:bookmarkStart w:id="79" w:name="_Toc203819378"/>
+      <w:bookmarkStart w:id="78" w:name="_Toc203819378"/>
       <w:r>
         <w:rPr>
           <w:szCs w:val="26"/>
         </w:rPr>
         <w:t>Kiểm thử xác thực</w:t>
       </w:r>
-      <w:bookmarkEnd w:id="79"/>
+      <w:bookmarkEnd w:id="78"/>
     </w:p>
     <w:p>
       <w:pPr>
@@ -28634,6 +28558,7 @@
       <w:r>
         <w:rPr>
           <w:noProof/>
+          <w:lang w:val="en-AU" w:eastAsia="en-AU"/>
         </w:rPr>
         <w:lastRenderedPageBreak/>
         <w:drawing>
@@ -28684,7 +28609,7 @@
           <w:szCs w:val="24"/>
         </w:rPr>
       </w:pPr>
-      <w:bookmarkStart w:id="80" w:name="_Toc203819416"/>
+      <w:bookmarkStart w:id="79" w:name="_Toc203819416"/>
       <w:r>
         <w:rPr>
           <w:color w:val="000000" w:themeColor="text1"/>
@@ -28791,7 +28716,7 @@
         </w:rPr>
         <w:t xml:space="preserve"> Kết quả kiểm thử API  đăng nhập</w:t>
       </w:r>
-      <w:bookmarkEnd w:id="80"/>
+      <w:bookmarkEnd w:id="79"/>
     </w:p>
     <w:p/>
     <w:p>
@@ -28823,6 +28748,7 @@
       <w:r>
         <w:rPr>
           <w:noProof/>
+          <w:lang w:val="en-AU" w:eastAsia="en-AU"/>
         </w:rPr>
         <w:drawing>
           <wp:inline distT="0" distB="0" distL="0" distR="0" wp14:anchorId="1D55684D" wp14:editId="708F0CB7">
@@ -28872,7 +28798,7 @@
           <w:szCs w:val="24"/>
         </w:rPr>
       </w:pPr>
-      <w:bookmarkStart w:id="81" w:name="_Toc203819417"/>
+      <w:bookmarkStart w:id="80" w:name="_Toc203819417"/>
       <w:r>
         <w:rPr>
           <w:color w:val="000000" w:themeColor="text1"/>
@@ -28979,7 +28905,7 @@
         </w:rPr>
         <w:t xml:space="preserve"> Kết quả kiểm thử API đăng ký</w:t>
       </w:r>
-      <w:bookmarkEnd w:id="81"/>
+      <w:bookmarkEnd w:id="80"/>
     </w:p>
     <w:p>
       <w:pPr>
@@ -29011,7 +28937,7 @@
           <w:szCs w:val="26"/>
         </w:rPr>
       </w:pPr>
-      <w:bookmarkStart w:id="82" w:name="_Toc203819379"/>
+      <w:bookmarkStart w:id="81" w:name="_Toc203819379"/>
       <w:r>
         <w:rPr>
           <w:szCs w:val="26"/>
@@ -29019,7 +28945,7 @@
         <w:lastRenderedPageBreak/>
         <w:t>Kiểm thử quản lý bài hát</w:t>
       </w:r>
-      <w:bookmarkEnd w:id="82"/>
+      <w:bookmarkEnd w:id="81"/>
     </w:p>
     <w:p>
       <w:pPr>
@@ -29059,6 +28985,7 @@
           <w:b/>
           <w:bCs/>
           <w:noProof/>
+          <w:lang w:val="en-AU" w:eastAsia="en-AU"/>
         </w:rPr>
         <w:drawing>
           <wp:inline distT="0" distB="0" distL="0" distR="0" wp14:anchorId="3AE7B1E8" wp14:editId="65A0DAA2">
@@ -29108,7 +29035,7 @@
           <w:szCs w:val="24"/>
         </w:rPr>
       </w:pPr>
-      <w:bookmarkStart w:id="83" w:name="_Toc203819418"/>
+      <w:bookmarkStart w:id="82" w:name="_Toc203819418"/>
       <w:r>
         <w:rPr>
           <w:color w:val="000000" w:themeColor="text1"/>
@@ -29215,7 +29142,7 @@
         </w:rPr>
         <w:t xml:space="preserve"> Kết quả kiểm thử API lấy danh sách tất cả bài hát</w:t>
       </w:r>
-      <w:bookmarkEnd w:id="83"/>
+      <w:bookmarkEnd w:id="82"/>
     </w:p>
     <w:p>
       <w:pPr>
@@ -29253,6 +29180,7 @@
       <w:r>
         <w:rPr>
           <w:noProof/>
+          <w:lang w:val="en-AU" w:eastAsia="en-AU"/>
         </w:rPr>
         <w:drawing>
           <wp:inline distT="0" distB="0" distL="0" distR="0" wp14:anchorId="66F07262" wp14:editId="31610B45">
@@ -29302,7 +29230,7 @@
           <w:szCs w:val="24"/>
         </w:rPr>
       </w:pPr>
-      <w:bookmarkStart w:id="84" w:name="_Toc203819419"/>
+      <w:bookmarkStart w:id="83" w:name="_Toc203819419"/>
       <w:r>
         <w:rPr>
           <w:color w:val="000000" w:themeColor="text1"/>
@@ -29409,7 +29337,7 @@
         </w:rPr>
         <w:t xml:space="preserve"> Kết quả kiểm thử API thêm bài hát</w:t>
       </w:r>
-      <w:bookmarkEnd w:id="84"/>
+      <w:bookmarkEnd w:id="83"/>
     </w:p>
     <w:p>
       <w:pPr>
@@ -29462,6 +29390,7 @@
           <w:b/>
           <w:bCs/>
           <w:noProof/>
+          <w:lang w:val="en-AU" w:eastAsia="en-AU"/>
         </w:rPr>
         <w:drawing>
           <wp:inline distT="0" distB="0" distL="0" distR="0" wp14:anchorId="72FA1E98" wp14:editId="0074A6D5">
@@ -29511,7 +29440,7 @@
           <w:szCs w:val="24"/>
         </w:rPr>
       </w:pPr>
-      <w:bookmarkStart w:id="85" w:name="_Toc203819420"/>
+      <w:bookmarkStart w:id="84" w:name="_Toc203819420"/>
       <w:r>
         <w:rPr>
           <w:color w:val="000000" w:themeColor="text1"/>
@@ -29618,7 +29547,7 @@
         </w:rPr>
         <w:t xml:space="preserve"> Kết quả kiểm thử API xóa bài hát</w:t>
       </w:r>
-      <w:bookmarkEnd w:id="85"/>
+      <w:bookmarkEnd w:id="84"/>
     </w:p>
     <w:p>
       <w:pPr>
@@ -29656,6 +29585,7 @@
       <w:r>
         <w:rPr>
           <w:noProof/>
+          <w:lang w:val="en-AU" w:eastAsia="en-AU"/>
         </w:rPr>
         <w:drawing>
           <wp:inline distT="0" distB="0" distL="0" distR="0" wp14:anchorId="1630E55D" wp14:editId="6CDBEC29">
@@ -29706,7 +29636,7 @@
           <w:szCs w:val="24"/>
         </w:rPr>
       </w:pPr>
-      <w:bookmarkStart w:id="86" w:name="_Toc203819421"/>
+      <w:bookmarkStart w:id="85" w:name="_Toc203819421"/>
       <w:r>
         <w:rPr>
           <w:color w:val="000000" w:themeColor="text1"/>
@@ -29813,7 +29743,7 @@
         </w:rPr>
         <w:t xml:space="preserve"> Kết quả kiểm thử API cập nhật bài hát</w:t>
       </w:r>
-      <w:bookmarkEnd w:id="86"/>
+      <w:bookmarkEnd w:id="85"/>
     </w:p>
     <w:p>
       <w:pPr>
@@ -29871,6 +29801,7 @@
           <w:b/>
           <w:bCs/>
           <w:noProof/>
+          <w:lang w:val="en-AU" w:eastAsia="en-AU"/>
         </w:rPr>
         <w:drawing>
           <wp:inline distT="0" distB="0" distL="0" distR="0" wp14:anchorId="4BFFE242" wp14:editId="3297DBDD">
@@ -29921,7 +29852,7 @@
           <w:szCs w:val="24"/>
         </w:rPr>
       </w:pPr>
-      <w:bookmarkStart w:id="87" w:name="_Toc203819422"/>
+      <w:bookmarkStart w:id="86" w:name="_Toc203819422"/>
       <w:r>
         <w:rPr>
           <w:color w:val="000000" w:themeColor="text1"/>
@@ -30028,7 +29959,7 @@
         </w:rPr>
         <w:t xml:space="preserve"> Kết quả kiểm thử API phát bài hát</w:t>
       </w:r>
-      <w:bookmarkEnd w:id="87"/>
+      <w:bookmarkEnd w:id="86"/>
     </w:p>
     <w:p>
       <w:pPr>
@@ -30052,7 +29983,7 @@
           <w:color w:val="FF0000"/>
         </w:rPr>
       </w:pPr>
-      <w:bookmarkStart w:id="88" w:name="_Toc203819380"/>
+      <w:bookmarkStart w:id="87" w:name="_Toc203819380"/>
       <w:r>
         <w:lastRenderedPageBreak/>
         <w:t>C</w:t>
@@ -30066,13 +29997,7 @@
       <w:r>
         <w:t xml:space="preserve">ĐÁNH GIÁ VÀ KIẾT LUẬN </w:t>
       </w:r>
-      <w:r>
-        <w:rPr>
-          <w:color w:val="FF0000"/>
-        </w:rPr>
-        <w:t>(Phát)</w:t>
-      </w:r>
-      <w:bookmarkEnd w:id="88"/>
+      <w:bookmarkEnd w:id="87"/>
     </w:p>
     <w:p>
       <w:pPr>
@@ -30086,14 +30011,41 @@
           <w:szCs w:val="28"/>
         </w:rPr>
       </w:pPr>
-      <w:bookmarkStart w:id="89" w:name="_Toc203819381"/>
+      <w:bookmarkStart w:id="88" w:name="_Toc203819381"/>
       <w:r>
         <w:rPr>
           <w:szCs w:val="28"/>
         </w:rPr>
         <w:t>7.1 Kết quả đạt được</w:t>
       </w:r>
+      <w:bookmarkEnd w:id="88"/>
+    </w:p>
+    <w:p>
+      <w:pPr>
+        <w:spacing w:line="360" w:lineRule="auto"/>
+        <w:ind w:firstLine="720"/>
+        <w:jc w:val="both"/>
+        <w:rPr>
+          <w:sz w:val="26"/>
+          <w:szCs w:val="26"/>
+        </w:rPr>
+      </w:pPr>
+      <w:r>
+        <w:rPr>
+          <w:sz w:val="26"/>
+          <w:szCs w:val="26"/>
+        </w:rPr>
+        <w:t>Qua quá trình thực hiện đồ án, nhóm đã đạt được nhiều kết quả tích cực về cả mặt kỹ thuật lẫn quy trình phát triển phần mềm. Về chức năng, hệ thống Melodify đã xây dựng thành công một website nghe nhạc trực tuyến với đầy đủ các tính năng cơ bản như nghe nhạc, tìm kiếm bài hát, quản lý danh sách phát (playlist), thêm bài hát vào mục yêu thích và đăng ký/đăng nhập người dùng với phân q</w:t>
+      </w:r>
+      <w:bookmarkStart w:id="89" w:name="_GoBack"/>
       <w:bookmarkEnd w:id="89"/>
+      <w:r>
+        <w:rPr>
+          <w:sz w:val="26"/>
+          <w:szCs w:val="26"/>
+        </w:rPr>
+        <w:t>uyền rõ ràng giữa người dùng thường và quản trị viên. Giao diện người dùng được thiết kế bằng ReactJS, đảm bảo tính thẩm mỹ và dễ sử dụng. Phần backend được xây dựng bằng .NET Core Web API, xử lý các yêu cầu từ frontend một cách hiệu quả và an toàn. Dữ liệu được lưu trữ và truy vấn thông qua hệ quản trị cơ sở dữ liệu SQL Server, đảm bảo tính toàn vẹn và hiệu suất truy cập. Ngoài ra, nhóm cũng đã triển khai CI/CD tự động thông qua GitHub Actions, giúp kiểm tra và đóng gói hệ thống mỗi khi có thay đổi mới, đồng thời sử dụng Docker để đóng gói và triển khai toàn bộ ứng dụng một cách dễ dàng và nhất quán giữa các môi trường. Đây là một bước tiến quan trọng trong việc áp dụng các công cụ và quy trình DevOps hiện đại vào dự án phần mềm thực tế.</w:t>
+      </w:r>
     </w:p>
     <w:p>
       <w:pPr>
@@ -30118,6 +30070,39 @@
     </w:p>
     <w:p>
       <w:pPr>
+        <w:spacing w:line="360" w:lineRule="auto"/>
+        <w:ind w:firstLine="720"/>
+        <w:jc w:val="both"/>
+        <w:rPr>
+          <w:sz w:val="26"/>
+          <w:szCs w:val="26"/>
+        </w:rPr>
+      </w:pPr>
+      <w:r>
+        <w:rPr>
+          <w:sz w:val="26"/>
+          <w:szCs w:val="26"/>
+        </w:rPr>
+        <w:t>Mặc dù đạt được nhiều thành tựu đáng khích lệ, dự án Melodify vẫn tồn tại một số hạn chế nhất định cần được cải thiện trong tương lai. Trước hết, hệ thống hiện tại mới chỉ được triển khai chạy cục bộ bằng Docker Compose</w:t>
+      </w:r>
+      <w:r>
+        <w:rPr>
+          <w:sz w:val="26"/>
+          <w:szCs w:val="26"/>
+        </w:rPr>
+        <w:t xml:space="preserve"> và đã triển khai lên VPS thông qua Github Actions</w:t>
+      </w:r>
+      <w:r>
+        <w:rPr>
+          <w:sz w:val="26"/>
+          <w:szCs w:val="26"/>
+        </w:rPr>
+        <w:t>, chưa được đưa lên môi trường sản xuất thực tế như các nền tảng đám mây (Azure, AWS), do đó chưa thể kiểm chứng độ ổn định và hiệu suất khi có lượng người dùng lớn truy cập đồng thời. Thứ hai, tính năng upload bài hát hiện chưa mở rộng cho người dùng cuối mà chỉ giới hạn trong vai trò quản trị viên với thao tác thêm bài hát trực tiếp vào cơ sở dữ liệu. Ngoài ra, các biện pháp bảo mật mới chỉ dừng ở mức cơ bản như phân quyền và kiểm tra đầu vào. Hơn nữa, hệ thống phát nhạc hiện vẫn bị ngắt khi người dùng chuyển trang, do chưa áp dụng kỹ thuật giữ nguyên player tại layout gốc. Cuối cùng, giao diện còn thiếu sự tương thích trên thiết bị di động, gây bất tiện khi sử dụng trên điện thoại hoặc máy tính bảng.</w:t>
+      </w:r>
+      <w:bookmarkStart w:id="91" w:name="_Toc203819383"/>
+    </w:p>
+    <w:p>
+      <w:pPr>
         <w:pStyle w:val="Heading2"/>
         <w:numPr>
           <w:ilvl w:val="0"/>
@@ -30128,7 +30113,6 @@
           <w:szCs w:val="28"/>
         </w:rPr>
       </w:pPr>
-      <w:bookmarkStart w:id="91" w:name="_Toc203819383"/>
       <w:r>
         <w:rPr>
           <w:szCs w:val="28"/>
@@ -30138,7 +30122,80 @@
       <w:bookmarkEnd w:id="91"/>
     </w:p>
     <w:p/>
-    <w:p/>
+    <w:p>
+      <w:pPr>
+        <w:spacing w:line="360" w:lineRule="auto"/>
+        <w:ind w:firstLine="720"/>
+        <w:jc w:val="both"/>
+        <w:rPr>
+          <w:sz w:val="26"/>
+          <w:szCs w:val="26"/>
+        </w:rPr>
+      </w:pPr>
+      <w:r>
+        <w:rPr>
+          <w:sz w:val="26"/>
+          <w:szCs w:val="26"/>
+        </w:rPr>
+        <w:lastRenderedPageBreak/>
+        <w:t>Nhằm hoàn thiện và phát triển hệ thống Melodify một cách toàn diện hơn trong tương lai, nhóm đề xuất một số định hướng cải tiến cả về mặt chức năng lẫn kỹ thuật. Trước hết, cần triển khai hệ thống lên môi trường thực tế, chẳng hạn nh</w:t>
+      </w:r>
+      <w:r>
+        <w:rPr>
+          <w:sz w:val="26"/>
+          <w:szCs w:val="26"/>
+        </w:rPr>
+        <w:t xml:space="preserve">ư </w:t>
+      </w:r>
+      <w:r>
+        <w:rPr>
+          <w:sz w:val="26"/>
+          <w:szCs w:val="26"/>
+        </w:rPr>
+        <w:t xml:space="preserve">sử dụng dịch vụ cloud (Azure, AWS, Heroku), đồng thời gắn domain riêng để phục vụ người dùng rộng rãi. Tiếp theo, hệ thống sẽ được tích hợp tính năng </w:t>
+      </w:r>
+      <w:r>
+        <w:rPr>
+          <w:rStyle w:val="Strong"/>
+          <w:b w:val="0"/>
+          <w:sz w:val="26"/>
+          <w:szCs w:val="26"/>
+        </w:rPr>
+        <w:t>phát nhạc liên tục khi chuyển trang</w:t>
+      </w:r>
+      <w:r>
+        <w:rPr>
+          <w:sz w:val="26"/>
+          <w:szCs w:val="26"/>
+        </w:rPr>
+        <w:t xml:space="preserve">, bằng cách áp dụng kỹ thuật lưu player ở cấp layout hoặc sử dụng Redux/Context để giữ trạng thái phát nhạc toàn cục. Về mặt bảo mật, nhóm dự định áp dụng xác thực hai lớp (2FA) để tăng cường an toàn thông tin. Ngoài ra, giao diện sẽ được tối ưu theo hướng </w:t>
+      </w:r>
+      <w:r>
+        <w:rPr>
+          <w:rStyle w:val="Strong"/>
+          <w:b w:val="0"/>
+          <w:sz w:val="26"/>
+          <w:szCs w:val="26"/>
+        </w:rPr>
+        <w:t>mobile-first</w:t>
+      </w:r>
+      <w:r>
+        <w:rPr>
+          <w:rStyle w:val="Strong"/>
+          <w:b w:val="0"/>
+          <w:sz w:val="26"/>
+          <w:szCs w:val="26"/>
+        </w:rPr>
+        <w:t xml:space="preserve"> và responesive mobile</w:t>
+      </w:r>
+      <w:r>
+        <w:rPr>
+          <w:sz w:val="26"/>
+          <w:szCs w:val="26"/>
+        </w:rPr>
+        <w:t xml:space="preserve"> nhằm nâng cao trải nghiệm trên thiết bị di động. Một hướng phát triển quan trọng khác là cho phép người dùng tự upload nhạc cá nhân, chia sẻ playlist, tương tác bằng cách bình luận, đánh giá bài hát, từ đó tăng tính cộng đồng cho hệ thống. Cuối cùng, nhóm mong muốn tích hợp thêm hệ thống phân tích dữ liệu nghe nhạc như thống kê lượt nghe, top bài hát theo thời gian, giúp cải thiện trải nghiệm người dùng và hỗ trợ định hướng nội dung phát triển phù hợp.</w:t>
+      </w:r>
+    </w:p>
     <w:p/>
     <w:p>
       <w:pPr>
@@ -30516,7 +30573,7 @@
 </file>
 
 <file path=word/endnotes.xml><?xml version="1.0" encoding="utf-8"?>
-<w:endnotes xmlns:wpc="http://schemas.microsoft.com/office/word/2010/wordprocessingCanvas" xmlns:cx="http://schemas.microsoft.com/office/drawing/2014/chartex" xmlns:mc="http://schemas.openxmlformats.org/markup-compatibility/2006" xmlns:o="urn:schemas-microsoft-com:office:office" xmlns:r="http://schemas.openxmlformats.org/officeDocument/2006/relationships" xmlns:m="http://schemas.openxmlformats.org/officeDocument/2006/math" xmlns:v="urn:schemas-microsoft-com:vml" xmlns:wp14="http://schemas.microsoft.com/office/word/2010/wordprocessingDrawing" xmlns:wp="http://schemas.openxmlformats.org/drawingml/2006/wordprocessingDrawing" xmlns:w10="urn:schemas-microsoft-com:office:word" xmlns:w="http://schemas.openxmlformats.org/wordprocessingml/2006/main" xmlns:w14="http://schemas.microsoft.com/office/word/2010/wordml" xmlns:w15="http://schemas.microsoft.com/office/word/2012/wordml" xmlns:w16se="http://schemas.microsoft.com/office/word/2015/wordml/symex" xmlns:wpg="http://schemas.microsoft.com/office/word/2010/wordprocessingGroup" xmlns:wpi="http://schemas.microsoft.com/office/word/2010/wordprocessingInk" xmlns:wne="http://schemas.microsoft.com/office/word/2006/wordml" xmlns:wps="http://schemas.microsoft.com/office/word/2010/wordprocessingShape" mc:Ignorable="w14 w15 w16se wp14">
+<w:endnotes xmlns:wpc="http://schemas.microsoft.com/office/word/2010/wordprocessingCanvas" xmlns:cx="http://schemas.microsoft.com/office/drawing/2014/chartex" xmlns:cx1="http://schemas.microsoft.com/office/drawing/2015/9/8/chartex" xmlns:mc="http://schemas.openxmlformats.org/markup-compatibility/2006" xmlns:o="urn:schemas-microsoft-com:office:office" xmlns:r="http://schemas.openxmlformats.org/officeDocument/2006/relationships" xmlns:m="http://schemas.openxmlformats.org/officeDocument/2006/math" xmlns:v="urn:schemas-microsoft-com:vml" xmlns:wp14="http://schemas.microsoft.com/office/word/2010/wordprocessingDrawing" xmlns:wp="http://schemas.openxmlformats.org/drawingml/2006/wordprocessingDrawing" xmlns:w10="urn:schemas-microsoft-com:office:word" xmlns:w="http://schemas.openxmlformats.org/wordprocessingml/2006/main" xmlns:w14="http://schemas.microsoft.com/office/word/2010/wordml" xmlns:w15="http://schemas.microsoft.com/office/word/2012/wordml" xmlns:w16se="http://schemas.microsoft.com/office/word/2015/wordml/symex" xmlns:wpg="http://schemas.microsoft.com/office/word/2010/wordprocessingGroup" xmlns:wpi="http://schemas.microsoft.com/office/word/2010/wordprocessingInk" xmlns:wne="http://schemas.microsoft.com/office/word/2006/wordml" xmlns:wps="http://schemas.microsoft.com/office/word/2010/wordprocessingShape" mc:Ignorable="w14 w15 w16se wp14">
   <w:endnote w:type="separator" w:id="-1">
     <w:p>
       <w:r>
@@ -30535,7 +30592,7 @@
 </file>
 
 <file path=word/footer1.xml><?xml version="1.0" encoding="utf-8"?>
-<w:ftr xmlns:wpc="http://schemas.microsoft.com/office/word/2010/wordprocessingCanvas" xmlns:cx="http://schemas.microsoft.com/office/drawing/2014/chartex" xmlns:mc="http://schemas.openxmlformats.org/markup-compatibility/2006" xmlns:o="urn:schemas-microsoft-com:office:office" xmlns:r="http://schemas.openxmlformats.org/officeDocument/2006/relationships" xmlns:m="http://schemas.openxmlformats.org/officeDocument/2006/math" xmlns:v="urn:schemas-microsoft-com:vml" xmlns:wp14="http://schemas.microsoft.com/office/word/2010/wordprocessingDrawing" xmlns:wp="http://schemas.openxmlformats.org/drawingml/2006/wordprocessingDrawing" xmlns:w10="urn:schemas-microsoft-com:office:word" xmlns:w="http://schemas.openxmlformats.org/wordprocessingml/2006/main" xmlns:w14="http://schemas.microsoft.com/office/word/2010/wordml" xmlns:w15="http://schemas.microsoft.com/office/word/2012/wordml" xmlns:w16se="http://schemas.microsoft.com/office/word/2015/wordml/symex" xmlns:wpg="http://schemas.microsoft.com/office/word/2010/wordprocessingGroup" xmlns:wpi="http://schemas.microsoft.com/office/word/2010/wordprocessingInk" xmlns:wne="http://schemas.microsoft.com/office/word/2006/wordml" xmlns:wps="http://schemas.microsoft.com/office/word/2010/wordprocessingShape" mc:Ignorable="w14 w15 w16se wp14">
+<w:ftr xmlns:wpc="http://schemas.microsoft.com/office/word/2010/wordprocessingCanvas" xmlns:cx="http://schemas.microsoft.com/office/drawing/2014/chartex" xmlns:cx1="http://schemas.microsoft.com/office/drawing/2015/9/8/chartex" xmlns:mc="http://schemas.openxmlformats.org/markup-compatibility/2006" xmlns:o="urn:schemas-microsoft-com:office:office" xmlns:r="http://schemas.openxmlformats.org/officeDocument/2006/relationships" xmlns:m="http://schemas.openxmlformats.org/officeDocument/2006/math" xmlns:v="urn:schemas-microsoft-com:vml" xmlns:wp14="http://schemas.microsoft.com/office/word/2010/wordprocessingDrawing" xmlns:wp="http://schemas.openxmlformats.org/drawingml/2006/wordprocessingDrawing" xmlns:w10="urn:schemas-microsoft-com:office:word" xmlns:w="http://schemas.openxmlformats.org/wordprocessingml/2006/main" xmlns:w14="http://schemas.microsoft.com/office/word/2010/wordml" xmlns:w15="http://schemas.microsoft.com/office/word/2012/wordml" xmlns:w16se="http://schemas.microsoft.com/office/word/2015/wordml/symex" xmlns:wpg="http://schemas.microsoft.com/office/word/2010/wordprocessingGroup" xmlns:wpi="http://schemas.microsoft.com/office/word/2010/wordprocessingInk" xmlns:wne="http://schemas.microsoft.com/office/word/2006/wordml" xmlns:wps="http://schemas.microsoft.com/office/word/2010/wordprocessingShape" mc:Ignorable="w14 w15 w16se wp14">
   <w:p>
     <w:pPr>
       <w:pStyle w:val="Footer"/>
@@ -30573,7 +30630,7 @@
 </file>
 
 <file path=word/footer2.xml><?xml version="1.0" encoding="utf-8"?>
-<w:ftr xmlns:wpc="http://schemas.microsoft.com/office/word/2010/wordprocessingCanvas" xmlns:cx="http://schemas.microsoft.com/office/drawing/2014/chartex" xmlns:mc="http://schemas.openxmlformats.org/markup-compatibility/2006" xmlns:o="urn:schemas-microsoft-com:office:office" xmlns:r="http://schemas.openxmlformats.org/officeDocument/2006/relationships" xmlns:m="http://schemas.openxmlformats.org/officeDocument/2006/math" xmlns:v="urn:schemas-microsoft-com:vml" xmlns:wp14="http://schemas.microsoft.com/office/word/2010/wordprocessingDrawing" xmlns:wp="http://schemas.openxmlformats.org/drawingml/2006/wordprocessingDrawing" xmlns:w10="urn:schemas-microsoft-com:office:word" xmlns:w="http://schemas.openxmlformats.org/wordprocessingml/2006/main" xmlns:w14="http://schemas.microsoft.com/office/word/2010/wordml" xmlns:w15="http://schemas.microsoft.com/office/word/2012/wordml" xmlns:w16se="http://schemas.microsoft.com/office/word/2015/wordml/symex" xmlns:wpg="http://schemas.microsoft.com/office/word/2010/wordprocessingGroup" xmlns:wpi="http://schemas.microsoft.com/office/word/2010/wordprocessingInk" xmlns:wne="http://schemas.microsoft.com/office/word/2006/wordml" xmlns:wps="http://schemas.microsoft.com/office/word/2010/wordprocessingShape" mc:Ignorable="w14 w15 w16se wp14">
+<w:ftr xmlns:wpc="http://schemas.microsoft.com/office/word/2010/wordprocessingCanvas" xmlns:cx="http://schemas.microsoft.com/office/drawing/2014/chartex" xmlns:cx1="http://schemas.microsoft.com/office/drawing/2015/9/8/chartex" xmlns:mc="http://schemas.openxmlformats.org/markup-compatibility/2006" xmlns:o="urn:schemas-microsoft-com:office:office" xmlns:r="http://schemas.openxmlformats.org/officeDocument/2006/relationships" xmlns:m="http://schemas.openxmlformats.org/officeDocument/2006/math" xmlns:v="urn:schemas-microsoft-com:vml" xmlns:wp14="http://schemas.microsoft.com/office/word/2010/wordprocessingDrawing" xmlns:wp="http://schemas.openxmlformats.org/drawingml/2006/wordprocessingDrawing" xmlns:w10="urn:schemas-microsoft-com:office:word" xmlns:w="http://schemas.openxmlformats.org/wordprocessingml/2006/main" xmlns:w14="http://schemas.microsoft.com/office/word/2010/wordml" xmlns:w15="http://schemas.microsoft.com/office/word/2012/wordml" xmlns:w16se="http://schemas.microsoft.com/office/word/2015/wordml/symex" xmlns:wpg="http://schemas.microsoft.com/office/word/2010/wordprocessingGroup" xmlns:wpi="http://schemas.microsoft.com/office/word/2010/wordprocessingInk" xmlns:wne="http://schemas.microsoft.com/office/word/2006/wordml" xmlns:wps="http://schemas.microsoft.com/office/word/2010/wordprocessingShape" mc:Ignorable="w14 w15 w16se wp14">
   <w:p>
     <w:pPr>
       <w:pStyle w:val="Footer"/>
@@ -30605,7 +30662,7 @@
         <w:rStyle w:val="PageNumber"/>
         <w:noProof/>
       </w:rPr>
-      <w:t>8</w:t>
+      <w:t>45</w:t>
     </w:r>
     <w:r>
       <w:rPr>
@@ -30635,7 +30692,7 @@
 </file>
 
 <file path=word/footnotes.xml><?xml version="1.0" encoding="utf-8"?>
-<w:footnotes xmlns:wpc="http://schemas.microsoft.com/office/word/2010/wordprocessingCanvas" xmlns:cx="http://schemas.microsoft.com/office/drawing/2014/chartex" xmlns:mc="http://schemas.openxmlformats.org/markup-compatibility/2006" xmlns:o="urn:schemas-microsoft-com:office:office" xmlns:r="http://schemas.openxmlformats.org/officeDocument/2006/relationships" xmlns:m="http://schemas.openxmlformats.org/officeDocument/2006/math" xmlns:v="urn:schemas-microsoft-com:vml" xmlns:wp14="http://schemas.microsoft.com/office/word/2010/wordprocessingDrawing" xmlns:wp="http://schemas.openxmlformats.org/drawingml/2006/wordprocessingDrawing" xmlns:w10="urn:schemas-microsoft-com:office:word" xmlns:w="http://schemas.openxmlformats.org/wordprocessingml/2006/main" xmlns:w14="http://schemas.microsoft.com/office/word/2010/wordml" xmlns:w15="http://schemas.microsoft.com/office/word/2012/wordml" xmlns:w16se="http://schemas.microsoft.com/office/word/2015/wordml/symex" xmlns:wpg="http://schemas.microsoft.com/office/word/2010/wordprocessingGroup" xmlns:wpi="http://schemas.microsoft.com/office/word/2010/wordprocessingInk" xmlns:wne="http://schemas.microsoft.com/office/word/2006/wordml" xmlns:wps="http://schemas.microsoft.com/office/word/2010/wordprocessingShape" mc:Ignorable="w14 w15 w16se wp14">
+<w:footnotes xmlns:wpc="http://schemas.microsoft.com/office/word/2010/wordprocessingCanvas" xmlns:cx="http://schemas.microsoft.com/office/drawing/2014/chartex" xmlns:cx1="http://schemas.microsoft.com/office/drawing/2015/9/8/chartex" xmlns:mc="http://schemas.openxmlformats.org/markup-compatibility/2006" xmlns:o="urn:schemas-microsoft-com:office:office" xmlns:r="http://schemas.openxmlformats.org/officeDocument/2006/relationships" xmlns:m="http://schemas.openxmlformats.org/officeDocument/2006/math" xmlns:v="urn:schemas-microsoft-com:vml" xmlns:wp14="http://schemas.microsoft.com/office/word/2010/wordprocessingDrawing" xmlns:wp="http://schemas.openxmlformats.org/drawingml/2006/wordprocessingDrawing" xmlns:w10="urn:schemas-microsoft-com:office:word" xmlns:w="http://schemas.openxmlformats.org/wordprocessingml/2006/main" xmlns:w14="http://schemas.microsoft.com/office/word/2010/wordml" xmlns:w15="http://schemas.microsoft.com/office/word/2012/wordml" xmlns:w16se="http://schemas.microsoft.com/office/word/2015/wordml/symex" xmlns:wpg="http://schemas.microsoft.com/office/word/2010/wordprocessingGroup" xmlns:wpi="http://schemas.microsoft.com/office/word/2010/wordprocessingInk" xmlns:wne="http://schemas.microsoft.com/office/word/2006/wordml" xmlns:wps="http://schemas.microsoft.com/office/word/2010/wordprocessingShape" mc:Ignorable="w14 w15 w16se wp14">
   <w:footnote w:type="separator" w:id="-1">
     <w:p>
       <w:r>
@@ -30654,7 +30711,7 @@
 </file>
 
 <file path=word/header1.xml><?xml version="1.0" encoding="utf-8"?>
-<w:hdr xmlns:wpc="http://schemas.microsoft.com/office/word/2010/wordprocessingCanvas" xmlns:cx="http://schemas.microsoft.com/office/drawing/2014/chartex" xmlns:mc="http://schemas.openxmlformats.org/markup-compatibility/2006" xmlns:o="urn:schemas-microsoft-com:office:office" xmlns:r="http://schemas.openxmlformats.org/officeDocument/2006/relationships" xmlns:m="http://schemas.openxmlformats.org/officeDocument/2006/math" xmlns:v="urn:schemas-microsoft-com:vml" xmlns:wp14="http://schemas.microsoft.com/office/word/2010/wordprocessingDrawing" xmlns:wp="http://schemas.openxmlformats.org/drawingml/2006/wordprocessingDrawing" xmlns:w10="urn:schemas-microsoft-com:office:word" xmlns:w="http://schemas.openxmlformats.org/wordprocessingml/2006/main" xmlns:w14="http://schemas.microsoft.com/office/word/2010/wordml" xmlns:w15="http://schemas.microsoft.com/office/word/2012/wordml" xmlns:w16se="http://schemas.microsoft.com/office/word/2015/wordml/symex" xmlns:wpg="http://schemas.microsoft.com/office/word/2010/wordprocessingGroup" xmlns:wpi="http://schemas.microsoft.com/office/word/2010/wordprocessingInk" xmlns:wne="http://schemas.microsoft.com/office/word/2006/wordml" xmlns:wps="http://schemas.microsoft.com/office/word/2010/wordprocessingShape" mc:Ignorable="w14 w15 w16se wp14">
+<w:hdr xmlns:wpc="http://schemas.microsoft.com/office/word/2010/wordprocessingCanvas" xmlns:cx="http://schemas.microsoft.com/office/drawing/2014/chartex" xmlns:cx1="http://schemas.microsoft.com/office/drawing/2015/9/8/chartex" xmlns:mc="http://schemas.openxmlformats.org/markup-compatibility/2006" xmlns:o="urn:schemas-microsoft-com:office:office" xmlns:r="http://schemas.openxmlformats.org/officeDocument/2006/relationships" xmlns:m="http://schemas.openxmlformats.org/officeDocument/2006/math" xmlns:v="urn:schemas-microsoft-com:vml" xmlns:wp14="http://schemas.microsoft.com/office/word/2010/wordprocessingDrawing" xmlns:wp="http://schemas.openxmlformats.org/drawingml/2006/wordprocessingDrawing" xmlns:w10="urn:schemas-microsoft-com:office:word" xmlns:w="http://schemas.openxmlformats.org/wordprocessingml/2006/main" xmlns:w14="http://schemas.microsoft.com/office/word/2010/wordml" xmlns:w15="http://schemas.microsoft.com/office/word/2012/wordml" xmlns:w16se="http://schemas.microsoft.com/office/word/2015/wordml/symex" xmlns:wpg="http://schemas.microsoft.com/office/word/2010/wordprocessingGroup" xmlns:wpi="http://schemas.microsoft.com/office/word/2010/wordprocessingInk" xmlns:wne="http://schemas.microsoft.com/office/word/2006/wordml" xmlns:wps="http://schemas.microsoft.com/office/word/2010/wordprocessingShape" mc:Ignorable="w14 w15 w16se wp14">
   <w:p>
     <w:pPr>
       <w:pStyle w:val="Header"/>
@@ -30670,7 +30727,7 @@
 </file>
 
 <file path=word/numbering.xml><?xml version="1.0" encoding="utf-8"?>
-<w:numbering xmlns:wpc="http://schemas.microsoft.com/office/word/2010/wordprocessingCanvas" xmlns:cx="http://schemas.microsoft.com/office/drawing/2014/chartex" xmlns:mc="http://schemas.openxmlformats.org/markup-compatibility/2006" xmlns:o="urn:schemas-microsoft-com:office:office" xmlns:r="http://schemas.openxmlformats.org/officeDocument/2006/relationships" xmlns:m="http://schemas.openxmlformats.org/officeDocument/2006/math" xmlns:v="urn:schemas-microsoft-com:vml" xmlns:wp14="http://schemas.microsoft.com/office/word/2010/wordprocessingDrawing" xmlns:wp="http://schemas.openxmlformats.org/drawingml/2006/wordprocessingDrawing" xmlns:w10="urn:schemas-microsoft-com:office:word" xmlns:w="http://schemas.openxmlformats.org/wordprocessingml/2006/main" xmlns:w14="http://schemas.microsoft.com/office/word/2010/wordml" xmlns:w15="http://schemas.microsoft.com/office/word/2012/wordml" xmlns:w16se="http://schemas.microsoft.com/office/word/2015/wordml/symex" xmlns:wpg="http://schemas.microsoft.com/office/word/2010/wordprocessingGroup" xmlns:wpi="http://schemas.microsoft.com/office/word/2010/wordprocessingInk" xmlns:wne="http://schemas.microsoft.com/office/word/2006/wordml" xmlns:wps="http://schemas.microsoft.com/office/word/2010/wordprocessingShape" mc:Ignorable="w14 w15 w16se wp14">
+<w:numbering xmlns:wpc="http://schemas.microsoft.com/office/word/2010/wordprocessingCanvas" xmlns:cx="http://schemas.microsoft.com/office/drawing/2014/chartex" xmlns:cx1="http://schemas.microsoft.com/office/drawing/2015/9/8/chartex" xmlns:mc="http://schemas.openxmlformats.org/markup-compatibility/2006" xmlns:o="urn:schemas-microsoft-com:office:office" xmlns:r="http://schemas.openxmlformats.org/officeDocument/2006/relationships" xmlns:m="http://schemas.openxmlformats.org/officeDocument/2006/math" xmlns:v="urn:schemas-microsoft-com:vml" xmlns:wp14="http://schemas.microsoft.com/office/word/2010/wordprocessingDrawing" xmlns:wp="http://schemas.openxmlformats.org/drawingml/2006/wordprocessingDrawing" xmlns:w10="urn:schemas-microsoft-com:office:word" xmlns:w="http://schemas.openxmlformats.org/wordprocessingml/2006/main" xmlns:w14="http://schemas.microsoft.com/office/word/2010/wordml" xmlns:w15="http://schemas.microsoft.com/office/word/2012/wordml" xmlns:w16se="http://schemas.microsoft.com/office/word/2015/wordml/symex" xmlns:wpg="http://schemas.microsoft.com/office/word/2010/wordprocessingGroup" xmlns:wpi="http://schemas.microsoft.com/office/word/2010/wordprocessingInk" xmlns:wne="http://schemas.microsoft.com/office/word/2006/wordml" xmlns:wps="http://schemas.microsoft.com/office/word/2010/wordprocessingShape" mc:Ignorable="w14 w15 w16se wp14">
   <w:abstractNum w:abstractNumId="0" w15:restartNumberingAfterBreak="0">
     <w:nsid w:val="015C5F6F"/>
     <w:multiLevelType w:val="multilevel"/>
@@ -33913,6 +33970,17 @@
       <w:szCs w:val="26"/>
     </w:rPr>
   </w:style>
+  <w:style w:type="character" w:styleId="Strong">
+    <w:name w:val="Strong"/>
+    <w:basedOn w:val="DefaultParagraphFont"/>
+    <w:uiPriority w:val="22"/>
+    <w:qFormat/>
+    <w:rsid w:val="00134386"/>
+    <w:rPr>
+      <w:b/>
+      <w:bCs/>
+    </w:rPr>
+  </w:style>
 </w:styles>
 </file>
 
@@ -34272,7 +34340,7 @@
 </file>
 
 <file path=customXml/itemProps1.xml><?xml version="1.0" encoding="utf-8"?>
-<ds:datastoreItem xmlns:ds="http://schemas.openxmlformats.org/officeDocument/2006/customXml" ds:itemID="{4E23BA34-129D-49EF-ADEE-C208B06F5E5D}">
+<ds:datastoreItem xmlns:ds="http://schemas.openxmlformats.org/officeDocument/2006/customXml" ds:itemID="{8DFC1D8B-0A31-4A6B-B0A4-4B37C1428736}">
   <ds:schemaRefs>
     <ds:schemaRef ds:uri="http://schemas.openxmlformats.org/officeDocument/2006/bibliography"/>
   </ds:schemaRefs>

</xml_diff>